<commit_message>
add the first draft
</commit_message>
<xml_diff>
--- a/03-02.docx
+++ b/03-02.docx
@@ -1,6 +1,6 @@
 
 <file path=word/document.xml><?xml version="1.0" encoding="utf-8"?>
-<w:document xmlns:wpc="http://schemas.microsoft.com/office/word/2010/wordprocessingCanvas" xmlns:cx="http://schemas.microsoft.com/office/drawing/2014/chartex" xmlns:cx1="http://schemas.microsoft.com/office/drawing/2015/9/8/chartex" xmlns:cx2="http://schemas.microsoft.com/office/drawing/2015/10/21/chartex" xmlns:cx3="http://schemas.microsoft.com/office/drawing/2016/5/9/chartex" xmlns:cx4="http://schemas.microsoft.com/office/drawing/2016/5/10/chartex" xmlns:cx5="http://schemas.microsoft.com/office/drawing/2016/5/11/chartex" xmlns:cx6="http://schemas.microsoft.com/office/drawing/2016/5/12/chartex" xmlns:cx7="http://schemas.microsoft.com/office/drawing/2016/5/13/chartex" xmlns:cx8="http://schemas.microsoft.com/office/drawing/2016/5/14/chartex" xmlns:mc="http://schemas.openxmlformats.org/markup-compatibility/2006" xmlns:aink="http://schemas.microsoft.com/office/drawing/2016/ink" xmlns:am3d="http://schemas.microsoft.com/office/drawing/2017/model3d" xmlns:o="urn:schemas-microsoft-com:office:office" xmlns:r="http://schemas.openxmlformats.org/officeDocument/2006/relationships" xmlns:m="http://schemas.openxmlformats.org/officeDocument/2006/math" xmlns:v="urn:schemas-microsoft-com:vml" xmlns:wp14="http://schemas.microsoft.com/office/word/2010/wordprocessingDrawing" xmlns:wp="http://schemas.openxmlformats.org/drawingml/2006/wordprocessingDrawing" xmlns:w10="urn:schemas-microsoft-com:office:word" xmlns:w="http://schemas.openxmlformats.org/wordprocessingml/2006/main" xmlns:w14="http://schemas.microsoft.com/office/word/2010/wordml" xmlns:w15="http://schemas.microsoft.com/office/word/2012/wordml" xmlns:w16cex="http://schemas.microsoft.com/office/word/2018/wordml/cex" xmlns:w16cid="http://schemas.microsoft.com/office/word/2016/wordml/cid" xmlns:w16="http://schemas.microsoft.com/office/word/2018/wordml" xmlns:w16sdtdh="http://schemas.microsoft.com/office/word/2020/wordml/sdtdatahash" xmlns:w16se="http://schemas.microsoft.com/office/word/2015/wordml/symex" xmlns:wpg="http://schemas.microsoft.com/office/word/2010/wordprocessingGroup" xmlns:wpi="http://schemas.microsoft.com/office/word/2010/wordprocessingInk" xmlns:wne="http://schemas.microsoft.com/office/word/2006/wordml" xmlns:wps="http://schemas.microsoft.com/office/word/2010/wordprocessingShape" mc:Ignorable="w14 w15 w16se w16cid w16 w16cex w16sdtdh wp14">
+<w:document xmlns:wpc="http://schemas.microsoft.com/office/word/2010/wordprocessingCanvas" xmlns:cx="http://schemas.microsoft.com/office/drawing/2014/chartex" xmlns:cx1="http://schemas.microsoft.com/office/drawing/2015/9/8/chartex" xmlns:cx2="http://schemas.microsoft.com/office/drawing/2015/10/21/chartex" xmlns:cx3="http://schemas.microsoft.com/office/drawing/2016/5/9/chartex" xmlns:cx4="http://schemas.microsoft.com/office/drawing/2016/5/10/chartex" xmlns:cx5="http://schemas.microsoft.com/office/drawing/2016/5/11/chartex" xmlns:cx6="http://schemas.microsoft.com/office/drawing/2016/5/12/chartex" xmlns:cx7="http://schemas.microsoft.com/office/drawing/2016/5/13/chartex" xmlns:cx8="http://schemas.microsoft.com/office/drawing/2016/5/14/chartex" xmlns:mc="http://schemas.openxmlformats.org/markup-compatibility/2006" xmlns:aink="http://schemas.microsoft.com/office/drawing/2016/ink" xmlns:am3d="http://schemas.microsoft.com/office/drawing/2017/model3d" xmlns:o="urn:schemas-microsoft-com:office:office" xmlns:oel="http://schemas.microsoft.com/office/2019/extlst" xmlns:r="http://schemas.openxmlformats.org/officeDocument/2006/relationships" xmlns:m="http://schemas.openxmlformats.org/officeDocument/2006/math" xmlns:v="urn:schemas-microsoft-com:vml" xmlns:wp14="http://schemas.microsoft.com/office/word/2010/wordprocessingDrawing" xmlns:wp="http://schemas.openxmlformats.org/drawingml/2006/wordprocessingDrawing" xmlns:w10="urn:schemas-microsoft-com:office:word" xmlns:w="http://schemas.openxmlformats.org/wordprocessingml/2006/main" xmlns:w14="http://schemas.microsoft.com/office/word/2010/wordml" xmlns:w15="http://schemas.microsoft.com/office/word/2012/wordml" xmlns:w16cex="http://schemas.microsoft.com/office/word/2018/wordml/cex" xmlns:w16cid="http://schemas.microsoft.com/office/word/2016/wordml/cid" xmlns:w16="http://schemas.microsoft.com/office/word/2018/wordml" xmlns:w16du="http://schemas.microsoft.com/office/word/2023/wordml/word16du" xmlns:w16sdtdh="http://schemas.microsoft.com/office/word/2020/wordml/sdtdatahash" xmlns:w16sdtfl="http://schemas.microsoft.com/office/word/2024/wordml/sdtformatlock" xmlns:w16se="http://schemas.microsoft.com/office/word/2015/wordml/symex" xmlns:wpg="http://schemas.microsoft.com/office/word/2010/wordprocessingGroup" xmlns:wpi="http://schemas.microsoft.com/office/word/2010/wordprocessingInk" xmlns:wne="http://schemas.microsoft.com/office/word/2006/wordml" xmlns:wps="http://schemas.microsoft.com/office/word/2010/wordprocessingShape" mc:Ignorable="w14 w15 w16se w16cid w16 w16cex w16sdtdh w16sdtfl w16du wp14">
   <w:body>
     <w:p>
       <w:pPr>
@@ -27,7 +27,25 @@
           <w:szCs w:val="18"/>
           <w:u w:val="single"/>
         </w:rPr>
-        <w:t xml:space="preserve">　　　　　</w:t>
+        <w:t xml:space="preserve">　　</w:t>
+      </w:r>
+      <w:r>
+        <w:rPr>
+          <w:rFonts w:ascii="ＭＳ 明朝" w:hAnsi="ＭＳ 明朝" w:hint="eastAsia"/>
+          <w:sz w:val="18"/>
+          <w:szCs w:val="18"/>
+          <w:u w:val="single"/>
+        </w:rPr>
+        <w:t>2024</w:t>
+      </w:r>
+      <w:r>
+        <w:rPr>
+          <w:rFonts w:ascii="ＭＳ 明朝" w:hAnsi="ＭＳ 明朝" w:hint="eastAsia"/>
+          <w:sz w:val="18"/>
+          <w:szCs w:val="18"/>
+          <w:u w:val="single"/>
+        </w:rPr>
+        <w:t xml:space="preserve">　　　</w:t>
       </w:r>
       <w:r>
         <w:rPr>
@@ -44,7 +62,25 @@
           <w:szCs w:val="18"/>
           <w:u w:val="single"/>
         </w:rPr>
-        <w:t xml:space="preserve">　　　　　　</w:t>
+        <w:t xml:space="preserve">　　</w:t>
+      </w:r>
+      <w:r>
+        <w:rPr>
+          <w:rFonts w:ascii="ＭＳ 明朝" w:hAnsi="ＭＳ 明朝" w:hint="eastAsia"/>
+          <w:sz w:val="18"/>
+          <w:szCs w:val="18"/>
+          <w:u w:val="single"/>
+        </w:rPr>
+        <w:t>202406317</w:t>
+      </w:r>
+      <w:r>
+        <w:rPr>
+          <w:rFonts w:ascii="ＭＳ 明朝" w:hAnsi="ＭＳ 明朝" w:hint="eastAsia"/>
+          <w:sz w:val="18"/>
+          <w:szCs w:val="18"/>
+          <w:u w:val="single"/>
+        </w:rPr>
+        <w:t xml:space="preserve">　　　　</w:t>
       </w:r>
       <w:r>
         <w:rPr>
@@ -61,7 +97,25 @@
           <w:szCs w:val="18"/>
           <w:u w:val="single"/>
         </w:rPr>
-        <w:t xml:space="preserve">　　　　　　　　　　</w:t>
+        <w:t xml:space="preserve">　　　</w:t>
+      </w:r>
+      <w:r>
+        <w:rPr>
+          <w:rFonts w:ascii="ＭＳ 明朝" w:hAnsi="ＭＳ 明朝" w:hint="eastAsia"/>
+          <w:sz w:val="18"/>
+          <w:szCs w:val="18"/>
+          <w:u w:val="single"/>
+        </w:rPr>
+        <w:t>萩原　佑紀</w:t>
+      </w:r>
+      <w:r>
+        <w:rPr>
+          <w:rFonts w:ascii="ＭＳ 明朝" w:hAnsi="ＭＳ 明朝" w:hint="eastAsia"/>
+          <w:sz w:val="18"/>
+          <w:szCs w:val="18"/>
+          <w:u w:val="single"/>
+        </w:rPr>
+        <w:t xml:space="preserve">　　　　　　　</w:t>
       </w:r>
     </w:p>
     <w:p>
@@ -587,76 +641,461 @@
     <w:p>
       <w:pPr>
         <w:pStyle w:val="01"/>
+        <w:numPr>
+          <w:ilvl w:val="0"/>
+          <w:numId w:val="6"/>
+        </w:numPr>
         <w:spacing w:line="240" w:lineRule="exact"/>
         <w:ind w:right="100"/>
-        <w:rPr>
-          <w:rFonts w:ascii="ＭＳ 明朝" w:hAnsi="ＭＳ 明朝"/>
-        </w:rPr>
-      </w:pPr>
-    </w:p>
-    <w:p>
-      <w:pPr>
-        <w:pStyle w:val="a4"/>
-      </w:pPr>
-    </w:p>
-    <w:p>
-      <w:pPr>
-        <w:pStyle w:val="a4"/>
-      </w:pPr>
-    </w:p>
-    <w:p>
-      <w:pPr>
-        <w:pStyle w:val="a4"/>
-      </w:pPr>
-    </w:p>
-    <w:p>
-      <w:pPr>
-        <w:pStyle w:val="a4"/>
-      </w:pPr>
-    </w:p>
-    <w:p>
-      <w:pPr>
-        <w:pStyle w:val="a4"/>
-      </w:pPr>
-    </w:p>
-    <w:p>
-      <w:pPr>
-        <w:pStyle w:val="a4"/>
-      </w:pPr>
-    </w:p>
-    <w:p>
-      <w:pPr>
-        <w:pStyle w:val="a4"/>
-      </w:pPr>
-    </w:p>
-    <w:p>
-      <w:pPr>
-        <w:pStyle w:val="a4"/>
-      </w:pPr>
-    </w:p>
-    <w:p>
-      <w:pPr>
-        <w:pStyle w:val="a4"/>
-      </w:pPr>
-    </w:p>
-    <w:p>
-      <w:pPr>
-        <w:pStyle w:val="a4"/>
-      </w:pPr>
-    </w:p>
-    <w:p>
-      <w:pPr>
-        <w:pStyle w:val="a4"/>
-      </w:pPr>
-    </w:p>
-    <w:p>
-      <w:pPr>
-        <w:pStyle w:val="a4"/>
-      </w:pPr>
-    </w:p>
-    <w:p>
-      <w:pPr>
-        <w:pStyle w:val="a4"/>
+        <w:jc w:val="both"/>
+        <w:rPr>
+          <w:sz w:val="18"/>
+          <w:szCs w:val="18"/>
+        </w:rPr>
+      </w:pPr>
+      <w:r>
+        <w:rPr>
+          <w:sz w:val="18"/>
+          <w:szCs w:val="18"/>
+        </w:rPr>
+        <w:t>S. Hasebe, Y. Hagiwara, T. Asahi, H. Koshima, Photomechanical motion of three polymorphic salicylideneaniline crystals with distinct bending directions, speeds, and repeatability</w:t>
+      </w:r>
+      <w:r>
+        <w:rPr>
+          <w:sz w:val="18"/>
+          <w:szCs w:val="18"/>
+        </w:rPr>
+        <w:t xml:space="preserve">, </w:t>
+      </w:r>
+      <w:r>
+        <w:rPr>
+          <w:i/>
+          <w:iCs/>
+          <w:sz w:val="18"/>
+          <w:szCs w:val="18"/>
+        </w:rPr>
+        <w:t>Bull. Chem. Soc. Jpn</w:t>
+      </w:r>
+      <w:r>
+        <w:rPr>
+          <w:sz w:val="18"/>
+          <w:szCs w:val="18"/>
+        </w:rPr>
+        <w:t xml:space="preserve">., </w:t>
+      </w:r>
+      <w:r>
+        <w:rPr>
+          <w:b/>
+          <w:bCs/>
+          <w:sz w:val="18"/>
+          <w:szCs w:val="18"/>
+        </w:rPr>
+        <w:t>2025</w:t>
+      </w:r>
+      <w:r>
+        <w:rPr>
+          <w:sz w:val="18"/>
+          <w:szCs w:val="18"/>
+        </w:rPr>
+        <w:t>, uoaf032.</w:t>
+      </w:r>
+    </w:p>
+    <w:p>
+      <w:pPr>
+        <w:pStyle w:val="01"/>
+        <w:numPr>
+          <w:ilvl w:val="0"/>
+          <w:numId w:val="6"/>
+        </w:numPr>
+        <w:spacing w:line="240" w:lineRule="exact"/>
+        <w:ind w:right="100"/>
+        <w:jc w:val="both"/>
+        <w:rPr>
+          <w:sz w:val="18"/>
+          <w:szCs w:val="18"/>
+        </w:rPr>
+      </w:pPr>
+      <w:r>
+        <w:rPr>
+          <w:b/>
+          <w:bCs/>
+          <w:sz w:val="18"/>
+          <w:szCs w:val="18"/>
+          <w:lang w:val="de-DE"/>
+        </w:rPr>
+        <w:t>Y. Hagiwara*</w:t>
+      </w:r>
+      <w:r>
+        <w:rPr>
+          <w:sz w:val="18"/>
+          <w:szCs w:val="18"/>
+          <w:lang w:val="de-DE"/>
+        </w:rPr>
+        <w:t>, G. Schweicher, S. Das, S. Hasebe, T. Asahi, H. Koshima*, Y. Geerts*,</w:t>
+      </w:r>
+      <w:r>
+        <w:rPr>
+          <w:i/>
+          <w:iCs/>
+          <w:sz w:val="18"/>
+          <w:szCs w:val="18"/>
+          <w:lang w:val="de-DE"/>
+        </w:rPr>
+        <w:t xml:space="preserve"> </w:t>
+      </w:r>
+      <w:r>
+        <w:rPr>
+          <w:sz w:val="18"/>
+          <w:szCs w:val="18"/>
+        </w:rPr>
+        <w:t>Control of Polymorphism and Alignment in Photochromic Salicylideneaniline Crystals Grown by Directional Crystallization</w:t>
+      </w:r>
+      <w:r>
+        <w:rPr>
+          <w:sz w:val="18"/>
+          <w:szCs w:val="18"/>
+        </w:rPr>
+        <w:t>,</w:t>
+      </w:r>
+      <w:r>
+        <w:rPr>
+          <w:sz w:val="18"/>
+          <w:szCs w:val="18"/>
+          <w:lang w:val="en-GB"/>
+        </w:rPr>
+        <w:t xml:space="preserve"> </w:t>
+      </w:r>
+      <w:r>
+        <w:rPr>
+          <w:i/>
+          <w:iCs/>
+          <w:sz w:val="18"/>
+          <w:szCs w:val="18"/>
+          <w:lang w:val="de-DE"/>
+        </w:rPr>
+        <w:t xml:space="preserve">Cryst. </w:t>
+      </w:r>
+      <w:r>
+        <w:rPr>
+          <w:i/>
+          <w:iCs/>
+          <w:sz w:val="18"/>
+          <w:szCs w:val="18"/>
+        </w:rPr>
+        <w:t xml:space="preserve">Growth Des. </w:t>
+      </w:r>
+      <w:r>
+        <w:rPr>
+          <w:b/>
+          <w:bCs/>
+          <w:sz w:val="18"/>
+          <w:szCs w:val="18"/>
+        </w:rPr>
+        <w:t>2025</w:t>
+      </w:r>
+      <w:r>
+        <w:rPr>
+          <w:sz w:val="18"/>
+          <w:szCs w:val="18"/>
+        </w:rPr>
+        <w:t>, 25, 2090–2098. (*: Corresponding authors)</w:t>
+      </w:r>
+    </w:p>
+    <w:p>
+      <w:pPr>
+        <w:pStyle w:val="01"/>
+        <w:numPr>
+          <w:ilvl w:val="0"/>
+          <w:numId w:val="6"/>
+        </w:numPr>
+        <w:spacing w:line="240" w:lineRule="exact"/>
+        <w:ind w:right="100"/>
+        <w:jc w:val="both"/>
+        <w:rPr>
+          <w:sz w:val="18"/>
+          <w:szCs w:val="18"/>
+        </w:rPr>
+      </w:pPr>
+      <w:r>
+        <w:rPr>
+          <w:sz w:val="18"/>
+          <w:szCs w:val="18"/>
+          <w:lang w:val="de-DE"/>
+        </w:rPr>
+        <w:t xml:space="preserve">S. Hasebe, </w:t>
+      </w:r>
+      <w:r>
+        <w:rPr>
+          <w:b/>
+          <w:bCs/>
+          <w:sz w:val="18"/>
+          <w:szCs w:val="18"/>
+          <w:lang w:val="de-DE"/>
+        </w:rPr>
+        <w:t>Y. Hagiwara</w:t>
+      </w:r>
+      <w:r>
+        <w:rPr>
+          <w:sz w:val="18"/>
+          <w:szCs w:val="18"/>
+          <w:lang w:val="de-DE"/>
+        </w:rPr>
+        <w:t xml:space="preserve">, T. Asahi, H. Koshima, </w:t>
+      </w:r>
+      <w:r>
+        <w:rPr>
+          <w:sz w:val="18"/>
+          <w:szCs w:val="18"/>
+        </w:rPr>
+        <w:t>Actuation Performance and Versatility of Photothermally Driven Organic Crystals</w:t>
+      </w:r>
+      <w:r>
+        <w:rPr>
+          <w:sz w:val="18"/>
+          <w:szCs w:val="18"/>
+        </w:rPr>
+        <w:t>,</w:t>
+      </w:r>
+      <w:r>
+        <w:rPr>
+          <w:sz w:val="18"/>
+          <w:szCs w:val="18"/>
+        </w:rPr>
+        <w:t xml:space="preserve"> </w:t>
+      </w:r>
+      <w:r>
+        <w:rPr>
+          <w:i/>
+          <w:iCs/>
+          <w:sz w:val="18"/>
+          <w:szCs w:val="18"/>
+          <w:lang w:val="de-DE"/>
+        </w:rPr>
+        <w:t xml:space="preserve">Angew. </w:t>
+      </w:r>
+      <w:r>
+        <w:rPr>
+          <w:i/>
+          <w:iCs/>
+          <w:sz w:val="18"/>
+          <w:szCs w:val="18"/>
+        </w:rPr>
+        <w:t>Chem. Int. Ed.</w:t>
+      </w:r>
+      <w:r>
+        <w:rPr>
+          <w:sz w:val="18"/>
+          <w:szCs w:val="18"/>
+        </w:rPr>
+        <w:t xml:space="preserve">, </w:t>
+      </w:r>
+      <w:r>
+        <w:rPr>
+          <w:b/>
+          <w:bCs/>
+          <w:sz w:val="18"/>
+          <w:szCs w:val="18"/>
+        </w:rPr>
+        <w:t>2024</w:t>
+      </w:r>
+      <w:r>
+        <w:rPr>
+          <w:sz w:val="18"/>
+          <w:szCs w:val="18"/>
+        </w:rPr>
+        <w:t>, e202418570 (Minireview).</w:t>
+      </w:r>
+    </w:p>
+    <w:p>
+      <w:pPr>
+        <w:pStyle w:val="01"/>
+        <w:numPr>
+          <w:ilvl w:val="0"/>
+          <w:numId w:val="6"/>
+        </w:numPr>
+        <w:spacing w:line="240" w:lineRule="exact"/>
+        <w:ind w:right="100"/>
+        <w:jc w:val="both"/>
+        <w:rPr>
+          <w:sz w:val="18"/>
+          <w:szCs w:val="18"/>
+        </w:rPr>
+      </w:pPr>
+      <w:r>
+        <w:rPr>
+          <w:sz w:val="18"/>
+          <w:szCs w:val="18"/>
+        </w:rPr>
+        <w:t xml:space="preserve">S. Hasebe, </w:t>
+      </w:r>
+      <w:r>
+        <w:rPr>
+          <w:b/>
+          <w:bCs/>
+          <w:sz w:val="18"/>
+          <w:szCs w:val="18"/>
+        </w:rPr>
+        <w:t>Y. Hagiwara</w:t>
+      </w:r>
+      <w:r>
+        <w:rPr>
+          <w:sz w:val="18"/>
+          <w:szCs w:val="18"/>
+        </w:rPr>
+        <w:t>, T. Goto, T. Ryu, T. Ehara, T. Ogawa, K. Miyata, K. Onda, R. Morioka, J. Morikawa, T. Asahi, H. Koshima, Broad-Wavelength Light-Fueled Organic Crystal Oscillators Driven by Multimodal Photothermally Resonated Natural Vibration</w:t>
+      </w:r>
+      <w:r>
+        <w:rPr>
+          <w:rFonts w:hint="eastAsia"/>
+          <w:sz w:val="18"/>
+          <w:szCs w:val="18"/>
+        </w:rPr>
+        <w:t xml:space="preserve">, </w:t>
+      </w:r>
+      <w:r>
+        <w:rPr>
+          <w:i/>
+          <w:iCs/>
+          <w:sz w:val="18"/>
+          <w:szCs w:val="18"/>
+        </w:rPr>
+        <w:t>Adv. Funct. Mater.</w:t>
+      </w:r>
+      <w:r>
+        <w:rPr>
+          <w:sz w:val="18"/>
+          <w:szCs w:val="18"/>
+        </w:rPr>
+        <w:t xml:space="preserve">, </w:t>
+      </w:r>
+      <w:r>
+        <w:rPr>
+          <w:b/>
+          <w:bCs/>
+          <w:sz w:val="18"/>
+          <w:szCs w:val="18"/>
+        </w:rPr>
+        <w:t>2024</w:t>
+      </w:r>
+      <w:r>
+        <w:rPr>
+          <w:sz w:val="18"/>
+          <w:szCs w:val="18"/>
+        </w:rPr>
+        <w:t>, 2410671.</w:t>
+      </w:r>
+    </w:p>
+    <w:p>
+      <w:pPr>
+        <w:pStyle w:val="01"/>
+        <w:numPr>
+          <w:ilvl w:val="0"/>
+          <w:numId w:val="6"/>
+        </w:numPr>
+        <w:spacing w:line="240" w:lineRule="exact"/>
+        <w:ind w:right="100"/>
+        <w:jc w:val="both"/>
+        <w:rPr>
+          <w:rFonts w:hint="eastAsia"/>
+          <w:sz w:val="18"/>
+          <w:szCs w:val="18"/>
+        </w:rPr>
+      </w:pPr>
+      <w:r>
+        <w:rPr>
+          <w:b/>
+          <w:bCs/>
+          <w:sz w:val="18"/>
+          <w:szCs w:val="18"/>
+          <w:lang w:val="de-DE"/>
+        </w:rPr>
+        <w:t>Y. Hagiwara</w:t>
+      </w:r>
+      <w:r>
+        <w:rPr>
+          <w:sz w:val="18"/>
+          <w:szCs w:val="18"/>
+          <w:lang w:val="de-DE"/>
+        </w:rPr>
+        <w:t xml:space="preserve">, A. Takanabe, T. Asahi, H. Koshima, </w:t>
+      </w:r>
+      <w:r>
+        <w:rPr>
+          <w:sz w:val="18"/>
+          <w:szCs w:val="18"/>
+        </w:rPr>
+        <w:t>Photo-triggered Phase Transition of Crystals and Photoactuation</w:t>
+      </w:r>
+      <w:r>
+        <w:rPr>
+          <w:rFonts w:hint="eastAsia"/>
+          <w:sz w:val="18"/>
+          <w:szCs w:val="18"/>
+        </w:rPr>
+        <w:t xml:space="preserve">, </w:t>
+      </w:r>
+      <w:r>
+        <w:rPr>
+          <w:i/>
+          <w:iCs/>
+          <w:sz w:val="18"/>
+          <w:szCs w:val="18"/>
+          <w:lang w:val="de-DE"/>
+        </w:rPr>
+        <w:t>Chem. Eur. J.</w:t>
+      </w:r>
+      <w:r>
+        <w:rPr>
+          <w:sz w:val="18"/>
+          <w:szCs w:val="18"/>
+          <w:lang w:val="de-DE"/>
+        </w:rPr>
+        <w:t xml:space="preserve">, </w:t>
+      </w:r>
+      <w:r>
+        <w:rPr>
+          <w:b/>
+          <w:bCs/>
+          <w:sz w:val="18"/>
+          <w:szCs w:val="18"/>
+          <w:lang w:val="de-DE"/>
+        </w:rPr>
+        <w:t>2024</w:t>
+      </w:r>
+      <w:r>
+        <w:rPr>
+          <w:sz w:val="18"/>
+          <w:szCs w:val="18"/>
+          <w:lang w:val="de-DE"/>
+        </w:rPr>
+        <w:t xml:space="preserve">, </w:t>
+      </w:r>
+      <w:r>
+        <w:rPr>
+          <w:i/>
+          <w:iCs/>
+          <w:sz w:val="18"/>
+          <w:szCs w:val="18"/>
+          <w:lang w:val="de-DE"/>
+        </w:rPr>
+        <w:t>30</w:t>
+      </w:r>
+      <w:r>
+        <w:rPr>
+          <w:sz w:val="18"/>
+          <w:szCs w:val="18"/>
+          <w:lang w:val="de-DE"/>
+        </w:rPr>
+        <w:t>, e202401590.</w:t>
+      </w:r>
+    </w:p>
+    <w:p>
+      <w:pPr>
+        <w:pStyle w:val="a4"/>
+        <w:rPr>
+          <w:sz w:val="18"/>
+          <w:szCs w:val="18"/>
+        </w:rPr>
       </w:pPr>
     </w:p>
     <w:p>
@@ -664,7 +1103,7 @@
         <w:pStyle w:val="a4"/>
         <w:ind w:leftChars="100" w:left="200"/>
         <w:rPr>
-          <w:rFonts w:ascii="ＭＳ 明朝" w:hAnsi="ＭＳ 明朝"/>
+          <w:rFonts w:ascii="ＭＳ 明朝" w:hAnsi="ＭＳ 明朝" w:hint="eastAsia"/>
           <w:sz w:val="18"/>
         </w:rPr>
       </w:pPr>
@@ -687,132 +1126,238 @@
     <w:p>
       <w:pPr>
         <w:pStyle w:val="a4"/>
-        <w:ind w:leftChars="100" w:left="200"/>
-        <w:rPr>
-          <w:rFonts w:ascii="ＭＳ 明朝" w:hAnsi="ＭＳ 明朝"/>
-          <w:sz w:val="18"/>
-        </w:rPr>
-      </w:pPr>
-    </w:p>
-    <w:p>
-      <w:pPr>
-        <w:pStyle w:val="a4"/>
-        <w:ind w:leftChars="100" w:left="200"/>
-        <w:rPr>
-          <w:rFonts w:ascii="ＭＳ 明朝" w:hAnsi="ＭＳ 明朝"/>
-          <w:sz w:val="18"/>
-        </w:rPr>
-      </w:pPr>
-    </w:p>
-    <w:p>
-      <w:pPr>
-        <w:pStyle w:val="a4"/>
-        <w:ind w:leftChars="100" w:left="200"/>
-        <w:rPr>
-          <w:rFonts w:ascii="ＭＳ 明朝" w:hAnsi="ＭＳ 明朝"/>
-          <w:sz w:val="18"/>
-        </w:rPr>
-      </w:pPr>
-    </w:p>
-    <w:p>
-      <w:pPr>
-        <w:pStyle w:val="a4"/>
-        <w:ind w:leftChars="100" w:left="200"/>
-        <w:rPr>
-          <w:rFonts w:ascii="ＭＳ 明朝" w:hAnsi="ＭＳ 明朝"/>
-          <w:sz w:val="18"/>
-        </w:rPr>
-      </w:pPr>
-    </w:p>
-    <w:p>
-      <w:pPr>
-        <w:pStyle w:val="a4"/>
-        <w:ind w:leftChars="100" w:left="200"/>
-        <w:rPr>
-          <w:rFonts w:ascii="ＭＳ 明朝" w:hAnsi="ＭＳ 明朝"/>
-          <w:sz w:val="18"/>
-        </w:rPr>
-      </w:pPr>
-    </w:p>
-    <w:p>
-      <w:pPr>
-        <w:pStyle w:val="a4"/>
-        <w:ind w:leftChars="100" w:left="200"/>
-        <w:rPr>
-          <w:rFonts w:ascii="ＭＳ 明朝" w:hAnsi="ＭＳ 明朝"/>
-          <w:sz w:val="18"/>
-        </w:rPr>
-      </w:pPr>
-    </w:p>
-    <w:p>
-      <w:pPr>
-        <w:pStyle w:val="a4"/>
-        <w:ind w:leftChars="100" w:left="200"/>
-        <w:rPr>
-          <w:rFonts w:ascii="ＭＳ 明朝" w:hAnsi="ＭＳ 明朝"/>
-          <w:sz w:val="18"/>
-        </w:rPr>
-      </w:pPr>
-    </w:p>
-    <w:p>
-      <w:pPr>
-        <w:pStyle w:val="a4"/>
-        <w:ind w:leftChars="100" w:left="200"/>
-        <w:rPr>
-          <w:rFonts w:ascii="ＭＳ 明朝" w:hAnsi="ＭＳ 明朝"/>
-          <w:sz w:val="18"/>
-        </w:rPr>
-      </w:pPr>
-    </w:p>
-    <w:p>
-      <w:pPr>
-        <w:pStyle w:val="a4"/>
-        <w:ind w:leftChars="100" w:left="200"/>
-        <w:rPr>
-          <w:rFonts w:ascii="ＭＳ 明朝" w:hAnsi="ＭＳ 明朝"/>
-          <w:sz w:val="18"/>
-        </w:rPr>
-      </w:pPr>
-    </w:p>
-    <w:p>
-      <w:pPr>
-        <w:pStyle w:val="a4"/>
-        <w:ind w:leftChars="100" w:left="200"/>
-        <w:rPr>
-          <w:rFonts w:ascii="ＭＳ 明朝" w:hAnsi="ＭＳ 明朝"/>
-          <w:sz w:val="18"/>
-        </w:rPr>
-      </w:pPr>
-    </w:p>
-    <w:p>
-      <w:pPr>
-        <w:pStyle w:val="a4"/>
-        <w:ind w:leftChars="100" w:left="200"/>
-        <w:rPr>
-          <w:rFonts w:ascii="ＭＳ 明朝" w:hAnsi="ＭＳ 明朝"/>
-          <w:sz w:val="18"/>
-        </w:rPr>
-      </w:pPr>
-    </w:p>
-    <w:p>
-      <w:pPr>
-        <w:pStyle w:val="a4"/>
-        <w:ind w:leftChars="100" w:left="200"/>
-        <w:rPr>
-          <w:rFonts w:ascii="ＭＳ 明朝" w:hAnsi="ＭＳ 明朝"/>
-          <w:sz w:val="18"/>
-        </w:rPr>
-      </w:pPr>
-    </w:p>
-    <w:p>
-      <w:pPr>
-        <w:pStyle w:val="a4"/>
-        <w:ind w:leftChars="100" w:left="200"/>
-        <w:rPr>
-          <w:rFonts w:ascii="ＭＳ 明朝" w:hAnsi="ＭＳ 明朝"/>
-          <w:sz w:val="18"/>
-        </w:rPr>
-      </w:pPr>
+        <w:numPr>
+          <w:ilvl w:val="0"/>
+          <w:numId w:val="8"/>
+        </w:numPr>
+        <w:rPr>
+          <w:rFonts w:cs="Times New Roman"/>
+          <w:sz w:val="18"/>
+          <w:szCs w:val="18"/>
+        </w:rPr>
+      </w:pPr>
+      <w:r>
+        <w:rPr>
+          <w:rFonts w:cs="Times New Roman"/>
+          <w:sz w:val="18"/>
+          <w:szCs w:val="18"/>
+        </w:rPr>
+        <w:t>日本化学会</w:t>
+      </w:r>
+      <w:r>
+        <w:rPr>
+          <w:rFonts w:cs="Times New Roman"/>
+          <w:sz w:val="18"/>
+          <w:szCs w:val="18"/>
+        </w:rPr>
+        <w:t xml:space="preserve"> </w:t>
+      </w:r>
+      <w:r>
+        <w:rPr>
+          <w:rFonts w:cs="Times New Roman"/>
+          <w:sz w:val="18"/>
+          <w:szCs w:val="18"/>
+        </w:rPr>
+        <w:t>第</w:t>
+      </w:r>
+      <w:r>
+        <w:rPr>
+          <w:rFonts w:cs="Times New Roman"/>
+          <w:sz w:val="18"/>
+          <w:szCs w:val="18"/>
+        </w:rPr>
+        <w:t>105</w:t>
+      </w:r>
+      <w:r>
+        <w:rPr>
+          <w:rFonts w:cs="Times New Roman"/>
+          <w:sz w:val="18"/>
+          <w:szCs w:val="18"/>
+        </w:rPr>
+        <w:t>春季年会</w:t>
+      </w:r>
+      <w:r>
+        <w:rPr>
+          <w:rFonts w:cs="Times New Roman"/>
+          <w:sz w:val="18"/>
+          <w:szCs w:val="18"/>
+        </w:rPr>
+        <w:t>, Directional Crystallization</w:t>
+      </w:r>
+      <w:r>
+        <w:rPr>
+          <w:rFonts w:cs="Times New Roman"/>
+          <w:sz w:val="18"/>
+          <w:szCs w:val="18"/>
+        </w:rPr>
+        <w:t>によるフォトクロミックサリチリデンアニリン結晶の多形と配向の制御</w:t>
+      </w:r>
+      <w:r>
+        <w:rPr>
+          <w:rFonts w:cs="Times New Roman"/>
+          <w:sz w:val="18"/>
+          <w:szCs w:val="18"/>
+        </w:rPr>
+        <w:t xml:space="preserve">, </w:t>
+      </w:r>
+      <w:r>
+        <w:rPr>
+          <w:rFonts w:cs="Times New Roman"/>
+          <w:sz w:val="18"/>
+          <w:szCs w:val="18"/>
+        </w:rPr>
+        <w:t>口頭</w:t>
+      </w:r>
+      <w:r>
+        <w:rPr>
+          <w:rFonts w:cs="Times New Roman"/>
+          <w:sz w:val="18"/>
+          <w:szCs w:val="18"/>
+        </w:rPr>
+        <w:t>, 2025</w:t>
+      </w:r>
+      <w:r>
+        <w:rPr>
+          <w:rFonts w:cs="Times New Roman"/>
+          <w:sz w:val="18"/>
+          <w:szCs w:val="18"/>
+        </w:rPr>
+        <w:t>年</w:t>
+      </w:r>
+      <w:r>
+        <w:rPr>
+          <w:rFonts w:cs="Times New Roman"/>
+          <w:sz w:val="18"/>
+          <w:szCs w:val="18"/>
+        </w:rPr>
+        <w:t>3</w:t>
+      </w:r>
+      <w:r>
+        <w:rPr>
+          <w:rFonts w:cs="Times New Roman"/>
+          <w:sz w:val="18"/>
+          <w:szCs w:val="18"/>
+        </w:rPr>
+        <w:t>月</w:t>
+      </w:r>
+      <w:r>
+        <w:rPr>
+          <w:rFonts w:cs="Times New Roman"/>
+          <w:sz w:val="18"/>
+          <w:szCs w:val="18"/>
+        </w:rPr>
+        <w:t>29</w:t>
+      </w:r>
+      <w:r>
+        <w:rPr>
+          <w:rFonts w:cs="Times New Roman"/>
+          <w:sz w:val="18"/>
+          <w:szCs w:val="18"/>
+        </w:rPr>
+        <w:t>日</w:t>
+      </w:r>
+    </w:p>
+    <w:p>
+      <w:pPr>
+        <w:pStyle w:val="af"/>
+        <w:numPr>
+          <w:ilvl w:val="0"/>
+          <w:numId w:val="8"/>
+        </w:numPr>
+        <w:spacing w:line="300" w:lineRule="exact"/>
+        <w:ind w:leftChars="0"/>
+        <w:rPr>
+          <w:rFonts w:hint="eastAsia"/>
+          <w:sz w:val="18"/>
+          <w:szCs w:val="18"/>
+        </w:rPr>
+      </w:pPr>
+      <w:r>
+        <w:rPr>
+          <w:sz w:val="18"/>
+          <w:szCs w:val="18"/>
+        </w:rPr>
+        <w:t>International Conference on Manipulation, Automation and Robotics at Small Scales (MARSS 2024),</w:t>
+      </w:r>
+      <w:r>
+        <w:rPr>
+          <w:rFonts w:hint="eastAsia"/>
+          <w:sz w:val="18"/>
+          <w:szCs w:val="18"/>
+        </w:rPr>
+        <w:t xml:space="preserve"> </w:t>
+      </w:r>
+      <w:r>
+        <w:rPr>
+          <w:sz w:val="18"/>
+          <w:szCs w:val="18"/>
+        </w:rPr>
+        <w:t>Molecular crystal actuators based on photothermally driven natural vibration,</w:t>
+      </w:r>
+      <w:r>
+        <w:rPr>
+          <w:rFonts w:hint="eastAsia"/>
+          <w:sz w:val="18"/>
+          <w:szCs w:val="18"/>
+        </w:rPr>
+        <w:t xml:space="preserve"> </w:t>
+      </w:r>
+      <w:r>
+        <w:rPr>
+          <w:rFonts w:hint="eastAsia"/>
+          <w:sz w:val="18"/>
+          <w:szCs w:val="18"/>
+        </w:rPr>
+        <w:t>口頭</w:t>
+      </w:r>
+      <w:r>
+        <w:rPr>
+          <w:rFonts w:hint="eastAsia"/>
+          <w:sz w:val="18"/>
+          <w:szCs w:val="18"/>
+        </w:rPr>
+        <w:t>, 2024</w:t>
+      </w:r>
+      <w:r>
+        <w:rPr>
+          <w:rFonts w:hint="eastAsia"/>
+          <w:sz w:val="18"/>
+          <w:szCs w:val="18"/>
+        </w:rPr>
+        <w:t>年</w:t>
+      </w:r>
+      <w:r>
+        <w:rPr>
+          <w:rFonts w:hint="eastAsia"/>
+          <w:sz w:val="18"/>
+          <w:szCs w:val="18"/>
+        </w:rPr>
+        <w:t>7</w:t>
+      </w:r>
+      <w:r>
+        <w:rPr>
+          <w:rFonts w:hint="eastAsia"/>
+          <w:sz w:val="18"/>
+          <w:szCs w:val="18"/>
+        </w:rPr>
+        <w:t>月</w:t>
+      </w:r>
+      <w:r>
+        <w:rPr>
+          <w:rFonts w:hint="eastAsia"/>
+          <w:sz w:val="18"/>
+          <w:szCs w:val="18"/>
+        </w:rPr>
+        <w:t>2</w:t>
+      </w:r>
+      <w:r>
+        <w:rPr>
+          <w:rFonts w:hint="eastAsia"/>
+          <w:sz w:val="18"/>
+          <w:szCs w:val="18"/>
+        </w:rPr>
+        <w:t>日</w:t>
+      </w:r>
     </w:p>
     <w:p>
       <w:pPr>
@@ -1015,7 +1560,7 @@
           <w:szCs w:val="18"/>
           <w:u w:val="single"/>
         </w:rPr>
-        <w:t xml:space="preserve">　　　　　</w:t>
+        <w:t xml:space="preserve">　　2024　　　</w:t>
       </w:r>
       <w:r>
         <w:rPr>
@@ -1032,7 +1577,7 @@
           <w:szCs w:val="18"/>
           <w:u w:val="single"/>
         </w:rPr>
-        <w:t xml:space="preserve">　　　　　　</w:t>
+        <w:t xml:space="preserve">　　202406317　　　　</w:t>
       </w:r>
       <w:r>
         <w:rPr>
@@ -1049,73 +1594,153 @@
           <w:szCs w:val="18"/>
           <w:u w:val="single"/>
         </w:rPr>
-        <w:t xml:space="preserve">　　　　　　　　</w:t>
-      </w:r>
-      <w:r>
-        <w:rPr>
-          <w:rFonts w:ascii="ＭＳ 明朝" w:hAnsi="ＭＳ 明朝" w:hint="eastAsia"/>
-          <w:sz w:val="18"/>
-          <w:szCs w:val="18"/>
-          <w:u w:val="single"/>
-        </w:rPr>
-        <w:t xml:space="preserve">　　</w:t>
-      </w:r>
-    </w:p>
-    <w:p>
-      <w:pPr>
-        <w:pStyle w:val="01"/>
-        <w:spacing w:line="240" w:lineRule="exact"/>
+        <w:t xml:space="preserve">　　　萩原　佑紀　　　　　　　</w:t>
+      </w:r>
+    </w:p>
+    <w:p>
+      <w:pPr>
+        <w:ind w:right="720"/>
+        <w:rPr>
+          <w:rFonts w:ascii="ＭＳ 明朝" w:hAnsi="ＭＳ 明朝"/>
+        </w:rPr>
+      </w:pPr>
+      <w:r>
+        <w:rPr>
+          <w:rFonts w:ascii="ＭＳ 明朝" w:hAnsi="ＭＳ 明朝" w:hint="eastAsia"/>
+        </w:rPr>
+        <w:t>（様式</w:t>
+      </w:r>
+      <w:r>
+        <w:rPr>
+          <w:rFonts w:ascii="ＭＳ 明朝" w:hAnsi="ＭＳ 明朝" w:hint="eastAsia"/>
+        </w:rPr>
+        <w:t>3-2</w:t>
+      </w:r>
+      <w:r>
+        <w:rPr>
+          <w:rFonts w:ascii="ＭＳ 明朝" w:hAnsi="ＭＳ 明朝" w:hint="eastAsia"/>
+        </w:rPr>
+        <w:t>）</w:t>
+      </w:r>
+    </w:p>
+    <w:p>
+      <w:pPr>
+        <w:pStyle w:val="a4"/>
         <w:ind w:right="100"/>
         <w:jc w:val="right"/>
         <w:rPr>
+          <w:sz w:val="18"/>
+          <w:szCs w:val="18"/>
+        </w:rPr>
+      </w:pPr>
+      <w:r>
+        <w:rPr>
+          <w:rFonts w:hint="eastAsia"/>
+          <w:sz w:val="18"/>
+          <w:szCs w:val="18"/>
+        </w:rPr>
+        <w:t>（海外特別研究員事業）</w:t>
+      </w:r>
+    </w:p>
+    <w:p>
+      <w:pPr>
+        <w:pStyle w:val="a4"/>
+        <w:snapToGrid w:val="0"/>
+        <w:spacing w:before="40" w:line="240" w:lineRule="exact"/>
+        <w:rPr>
+          <w:position w:val="2"/>
+          <w:sz w:val="20"/>
+          <w:szCs w:val="20"/>
+        </w:rPr>
+      </w:pPr>
+      <w:r>
+        <w:rPr>
+          <w:rFonts w:ascii="ＭＳ 明朝" w:hAnsi="ＭＳ 明朝" w:hint="eastAsia"/>
+          <w:position w:val="2"/>
+          <w:sz w:val="20"/>
+          <w:szCs w:val="20"/>
+        </w:rPr>
+        <w:t>2-</w:t>
+      </w:r>
+      <w:r>
+        <w:rPr>
+          <w:rFonts w:ascii="ＭＳ 明朝" w:hAnsi="ＭＳ 明朝" w:hint="eastAsia"/>
+          <w:position w:val="2"/>
+          <w:sz w:val="20"/>
+          <w:szCs w:val="20"/>
+        </w:rPr>
+        <w:t>2</w:t>
+      </w:r>
+      <w:r>
+        <w:rPr>
+          <w:rFonts w:ascii="ＭＳ 明朝" w:hAnsi="ＭＳ 明朝" w:hint="eastAsia"/>
+          <w:position w:val="2"/>
+          <w:sz w:val="20"/>
+          <w:szCs w:val="20"/>
+        </w:rPr>
+        <w:t xml:space="preserve"> </w:t>
+      </w:r>
+      <w:r>
+        <w:rPr>
+          <w:rFonts w:ascii="ＭＳ 明朝" w:hAnsi="ＭＳ 明朝" w:hint="eastAsia"/>
+          <w:position w:val="2"/>
+          <w:sz w:val="20"/>
+          <w:szCs w:val="20"/>
+        </w:rPr>
+        <w:t>.</w:t>
+      </w:r>
+      <w:r>
+        <w:rPr>
+          <w:rFonts w:ascii="ＭＳ 明朝" w:hAnsi="ＭＳ 明朝" w:hint="eastAsia"/>
+          <w:position w:val="2"/>
+          <w:sz w:val="20"/>
+          <w:szCs w:val="20"/>
+        </w:rPr>
+        <w:t>国際的な研究者ネットワーク形成及び国際シンポジウムの企画等</w:t>
+      </w:r>
+    </w:p>
+    <w:p>
+      <w:pPr>
+        <w:pStyle w:val="a4"/>
+        <w:snapToGrid w:val="0"/>
+        <w:spacing w:before="40" w:line="240" w:lineRule="exact"/>
+        <w:rPr>
+          <w:position w:val="2"/>
+          <w:sz w:val="20"/>
+          <w:szCs w:val="20"/>
+        </w:rPr>
+      </w:pPr>
+      <w:r>
+        <w:rPr>
+          <w:rFonts w:hint="eastAsia"/>
+          <w:position w:val="2"/>
+          <w:sz w:val="20"/>
+          <w:szCs w:val="20"/>
+        </w:rPr>
+        <w:t>（派遣開始後の国際的な研究者ネットワークの構築状況及び国内外における国際的なシンポジウム等の企画や、中心メンバーとしての参画状況</w:t>
+      </w:r>
+      <w:r>
+        <w:rPr>
+          <w:rFonts w:hint="eastAsia"/>
+          <w:position w:val="2"/>
+          <w:sz w:val="20"/>
+          <w:szCs w:val="20"/>
+        </w:rPr>
+        <w:t>等）</w:t>
+      </w:r>
+    </w:p>
+    <w:p>
+      <w:pPr>
+        <w:pStyle w:val="a4"/>
+        <w:snapToGrid w:val="0"/>
+        <w:spacing w:before="40" w:line="240" w:lineRule="exact"/>
+        <w:rPr>
           <w:rFonts w:ascii="ＭＳ 明朝" w:hAnsi="ＭＳ 明朝"/>
-          <w:kern w:val="2"/>
-          <w:szCs w:val="24"/>
-        </w:rPr>
-      </w:pPr>
-      <w:r>
-        <w:rPr>
-          <w:rFonts w:ascii="ＭＳ 明朝" w:hAnsi="ＭＳ 明朝" w:hint="eastAsia"/>
-          <w:kern w:val="2"/>
-          <w:szCs w:val="24"/>
-        </w:rPr>
-        <w:t>（様式</w:t>
-      </w:r>
-      <w:r>
-        <w:rPr>
-          <w:rFonts w:ascii="ＭＳ 明朝" w:hAnsi="ＭＳ 明朝" w:hint="eastAsia"/>
-          <w:kern w:val="2"/>
-          <w:szCs w:val="24"/>
-        </w:rPr>
-        <w:t>3-2</w:t>
-      </w:r>
-      <w:r>
-        <w:rPr>
-          <w:rFonts w:ascii="ＭＳ 明朝" w:hAnsi="ＭＳ 明朝" w:hint="eastAsia"/>
-          <w:kern w:val="2"/>
-          <w:szCs w:val="24"/>
-        </w:rPr>
-        <w:t>）</w:t>
-      </w:r>
-    </w:p>
-    <w:p>
-      <w:pPr>
-        <w:pStyle w:val="a4"/>
-        <w:ind w:right="100"/>
-        <w:jc w:val="right"/>
-        <w:rPr>
-          <w:sz w:val="18"/>
-          <w:szCs w:val="18"/>
-        </w:rPr>
-      </w:pPr>
-      <w:r>
-        <w:rPr>
-          <w:rFonts w:hint="eastAsia"/>
-          <w:sz w:val="18"/>
-          <w:szCs w:val="18"/>
-        </w:rPr>
-        <w:t>（海外特別研究員事業）</w:t>
-      </w:r>
+          <w:position w:val="2"/>
+          <w:sz w:val="20"/>
+          <w:szCs w:val="20"/>
+        </w:rPr>
+      </w:pPr>
     </w:p>
     <w:p>
       <w:pPr>
@@ -1123,18 +1748,414 @@
         <w:snapToGrid w:val="0"/>
         <w:spacing w:before="40" w:line="240" w:lineRule="exact"/>
         <w:rPr>
+          <w:rFonts w:ascii="ＭＳ 明朝" w:hAnsi="ＭＳ 明朝" w:hint="eastAsia"/>
           <w:position w:val="2"/>
           <w:sz w:val="20"/>
           <w:szCs w:val="20"/>
         </w:rPr>
       </w:pPr>
-      <w:r>
+    </w:p>
+    <w:p>
+      <w:pPr>
+        <w:ind w:right="720"/>
+        <w:rPr>
+          <w:b/>
+          <w:bCs/>
+          <w:szCs w:val="20"/>
+        </w:rPr>
+      </w:pPr>
+      <w:r>
+        <w:rPr>
+          <w:rFonts w:hint="eastAsia"/>
+          <w:b/>
+          <w:bCs/>
+          <w:szCs w:val="20"/>
+          <w:u w:val="single"/>
+        </w:rPr>
+        <w:t>学会参加によるネットワーク形成：</w:t>
+      </w:r>
+      <w:r>
+        <w:rPr>
+          <w:rFonts w:hint="eastAsia"/>
+          <w:b/>
+          <w:bCs/>
+          <w:szCs w:val="20"/>
+        </w:rPr>
+        <w:t>有機結晶のソフトロボットへの応用という研究領域のため、主にロボティクス、材料化学の学会に参加した</w:t>
+      </w:r>
+      <w:r>
+        <w:rPr>
+          <w:rFonts w:hint="eastAsia"/>
+          <w:b/>
+          <w:bCs/>
+          <w:szCs w:val="20"/>
+        </w:rPr>
+        <w:t>(</w:t>
+      </w:r>
+      <w:r>
+        <w:rPr>
+          <w:rFonts w:hint="eastAsia"/>
+          <w:b/>
+          <w:bCs/>
+          <w:szCs w:val="20"/>
+        </w:rPr>
+        <w:t>国際学会</w:t>
+      </w:r>
+      <w:r>
+        <w:rPr>
+          <w:rFonts w:hint="eastAsia"/>
+          <w:b/>
+          <w:bCs/>
+          <w:szCs w:val="20"/>
+        </w:rPr>
+        <w:t>2</w:t>
+      </w:r>
+      <w:r>
+        <w:rPr>
+          <w:rFonts w:hint="eastAsia"/>
+          <w:b/>
+          <w:bCs/>
+          <w:szCs w:val="20"/>
+        </w:rPr>
+        <w:t>件</w:t>
+      </w:r>
+      <w:r>
+        <w:rPr>
+          <w:rFonts w:hint="eastAsia"/>
+          <w:b/>
+          <w:bCs/>
+          <w:szCs w:val="20"/>
+        </w:rPr>
+        <w:t xml:space="preserve">, </w:t>
+      </w:r>
+      <w:r>
+        <w:rPr>
+          <w:rFonts w:hint="eastAsia"/>
+          <w:b/>
+          <w:bCs/>
+          <w:szCs w:val="20"/>
+        </w:rPr>
+        <w:t>日本国内</w:t>
+      </w:r>
+      <w:r>
+        <w:rPr>
+          <w:rFonts w:hint="eastAsia"/>
+          <w:b/>
+          <w:bCs/>
+          <w:szCs w:val="20"/>
+        </w:rPr>
+        <w:t>1</w:t>
+      </w:r>
+      <w:r>
+        <w:rPr>
+          <w:rFonts w:hint="eastAsia"/>
+          <w:b/>
+          <w:bCs/>
+          <w:szCs w:val="20"/>
+        </w:rPr>
+        <w:t>件</w:t>
+      </w:r>
+      <w:r>
+        <w:rPr>
+          <w:rFonts w:hint="eastAsia"/>
+          <w:b/>
+          <w:bCs/>
+          <w:szCs w:val="20"/>
+        </w:rPr>
+        <w:t>)</w:t>
+      </w:r>
+      <w:r>
+        <w:rPr>
+          <w:rFonts w:hint="eastAsia"/>
+          <w:b/>
+          <w:bCs/>
+          <w:szCs w:val="20"/>
+        </w:rPr>
+        <w:t>。</w:t>
+      </w:r>
+    </w:p>
+    <w:p>
+      <w:pPr>
+        <w:ind w:right="720"/>
+        <w:rPr>
+          <w:rFonts w:hint="eastAsia"/>
+          <w:szCs w:val="20"/>
+        </w:rPr>
+      </w:pPr>
+    </w:p>
+    <w:p>
+      <w:pPr>
+        <w:pStyle w:val="af"/>
+        <w:numPr>
+          <w:ilvl w:val="0"/>
+          <w:numId w:val="11"/>
+        </w:numPr>
+        <w:ind w:leftChars="0" w:right="720"/>
+        <w:rPr>
+          <w:szCs w:val="20"/>
+        </w:rPr>
+      </w:pPr>
+      <w:r>
+        <w:rPr>
+          <w:rFonts w:hint="eastAsia"/>
+          <w:szCs w:val="20"/>
+        </w:rPr>
+        <w:t>2024</w:t>
+      </w:r>
+      <w:r>
+        <w:rPr>
+          <w:rFonts w:hint="eastAsia"/>
+          <w:szCs w:val="20"/>
+        </w:rPr>
+        <w:t>年</w:t>
+      </w:r>
+      <w:r>
+        <w:rPr>
+          <w:rFonts w:hint="eastAsia"/>
+          <w:szCs w:val="20"/>
+        </w:rPr>
+        <w:t>7</w:t>
+      </w:r>
+      <w:r>
+        <w:rPr>
+          <w:rFonts w:hint="eastAsia"/>
+          <w:szCs w:val="20"/>
+        </w:rPr>
+        <w:t>月にオランダ・デルフトで開催された</w:t>
+      </w:r>
+      <w:r>
+        <w:rPr>
+          <w:szCs w:val="20"/>
+        </w:rPr>
+        <w:t>International Conference on Manipulation, Automation and Robotics at Small Scales (MARSS 2024)</w:t>
+      </w:r>
+      <w:r>
+        <w:rPr>
+          <w:rFonts w:hint="eastAsia"/>
+          <w:szCs w:val="20"/>
+        </w:rPr>
+        <w:t>に受入研究先のメンバーとともに参加・発表し、マイクロロボティクスの研究者とのネットワーク形成を行った。またこの学会中に自らの発表セッションで座長を務めた。</w:t>
+      </w:r>
+    </w:p>
+    <w:p>
+      <w:pPr>
+        <w:pStyle w:val="af"/>
+        <w:numPr>
+          <w:ilvl w:val="0"/>
+          <w:numId w:val="11"/>
+        </w:numPr>
+        <w:ind w:leftChars="0" w:right="720"/>
+        <w:rPr>
+          <w:szCs w:val="20"/>
+        </w:rPr>
+      </w:pPr>
+      <w:r>
+        <w:rPr>
+          <w:rFonts w:hint="eastAsia"/>
+          <w:szCs w:val="20"/>
+        </w:rPr>
+        <w:t>2025</w:t>
+      </w:r>
+      <w:r>
+        <w:rPr>
+          <w:rFonts w:hint="eastAsia"/>
+          <w:szCs w:val="20"/>
+        </w:rPr>
+        <w:t>年</w:t>
+      </w:r>
+      <w:r>
+        <w:rPr>
+          <w:rFonts w:hint="eastAsia"/>
+          <w:szCs w:val="20"/>
+        </w:rPr>
+        <w:t>3</w:t>
+      </w:r>
+      <w:r>
+        <w:rPr>
+          <w:rFonts w:hint="eastAsia"/>
+          <w:szCs w:val="20"/>
+        </w:rPr>
+        <w:t>月の一時帰国時には日本化学会</w:t>
+      </w:r>
+      <w:r>
+        <w:rPr>
+          <w:rFonts w:hint="eastAsia"/>
+          <w:szCs w:val="20"/>
+        </w:rPr>
+        <w:t xml:space="preserve"> </w:t>
+      </w:r>
+      <w:r>
+        <w:rPr>
+          <w:rFonts w:hint="eastAsia"/>
+          <w:szCs w:val="20"/>
+        </w:rPr>
+        <w:t>第</w:t>
+      </w:r>
+      <w:r>
+        <w:rPr>
+          <w:rFonts w:hint="eastAsia"/>
+          <w:szCs w:val="20"/>
+        </w:rPr>
+        <w:t>105</w:t>
+      </w:r>
+      <w:r>
+        <w:rPr>
+          <w:rFonts w:hint="eastAsia"/>
+          <w:szCs w:val="20"/>
+        </w:rPr>
+        <w:t>春季年会に参加・発表し、若手研究者交流会への参加も含め、日本国内研究者のコミュニティ拡大も実施した。</w:t>
+      </w:r>
+    </w:p>
+    <w:p>
+      <w:pPr>
+        <w:pStyle w:val="af"/>
+        <w:numPr>
+          <w:ilvl w:val="0"/>
+          <w:numId w:val="11"/>
+        </w:numPr>
+        <w:ind w:leftChars="0" w:right="720"/>
+        <w:rPr>
+          <w:szCs w:val="20"/>
+        </w:rPr>
+      </w:pPr>
+      <w:r>
+        <w:rPr>
+          <w:rFonts w:hint="eastAsia"/>
+          <w:szCs w:val="20"/>
+        </w:rPr>
+        <w:t>2025</w:t>
+      </w:r>
+      <w:r>
+        <w:rPr>
+          <w:rFonts w:hint="eastAsia"/>
+          <w:szCs w:val="20"/>
+        </w:rPr>
+        <w:t>年</w:t>
+      </w:r>
+      <w:r>
+        <w:rPr>
+          <w:rFonts w:hint="eastAsia"/>
+          <w:szCs w:val="20"/>
+        </w:rPr>
+        <w:t>7</w:t>
+      </w:r>
+      <w:r>
+        <w:rPr>
+          <w:rFonts w:hint="eastAsia"/>
+          <w:szCs w:val="20"/>
+        </w:rPr>
+        <w:t>月にはドイツ・アーヘンで開催された</w:t>
+      </w:r>
+      <w:r>
+        <w:rPr>
+          <w:szCs w:val="20"/>
+        </w:rPr>
+        <w:t>The 3</w:t>
+      </w:r>
+      <w:r>
+        <w:rPr>
+          <w:rFonts w:hint="eastAsia"/>
+          <w:szCs w:val="20"/>
+        </w:rPr>
+        <w:t>2nd</w:t>
+      </w:r>
+      <w:r>
+        <w:rPr>
+          <w:szCs w:val="20"/>
+        </w:rPr>
+        <w:t xml:space="preserve"> International Conference on Photochemistry (ICP202</w:t>
+      </w:r>
+      <w:r>
+        <w:rPr>
+          <w:rFonts w:hint="eastAsia"/>
+          <w:szCs w:val="20"/>
+        </w:rPr>
+        <w:t>5</w:t>
+      </w:r>
+      <w:r>
+        <w:rPr>
+          <w:szCs w:val="20"/>
+        </w:rPr>
+        <w:t>)</w:t>
+      </w:r>
+      <w:r>
+        <w:rPr>
+          <w:rFonts w:hint="eastAsia"/>
+          <w:szCs w:val="20"/>
+        </w:rPr>
+        <w:t>に聴講参加し、日本からの研究者のドイツ観光のアテンドなどを含めた、光化学の研究者とのネットワーク形成を実施した。</w:t>
+      </w:r>
+    </w:p>
+    <w:p>
+      <w:pPr>
+        <w:pStyle w:val="a4"/>
+        <w:snapToGrid w:val="0"/>
+        <w:spacing w:before="40" w:line="240" w:lineRule="exact"/>
         <w:rPr>
           <w:rFonts w:ascii="ＭＳ 明朝" w:hAnsi="ＭＳ 明朝" w:hint="eastAsia"/>
           <w:position w:val="2"/>
           <w:sz w:val="20"/>
           <w:szCs w:val="20"/>
         </w:rPr>
+      </w:pPr>
+    </w:p>
+    <w:p>
+      <w:pPr>
+        <w:pStyle w:val="a4"/>
+        <w:snapToGrid w:val="0"/>
+        <w:spacing w:before="40" w:line="240" w:lineRule="exact"/>
+        <w:rPr>
+          <w:rFonts w:ascii="ＭＳ 明朝" w:hAnsi="ＭＳ 明朝"/>
+          <w:position w:val="2"/>
+          <w:sz w:val="20"/>
+          <w:szCs w:val="20"/>
+        </w:rPr>
+      </w:pPr>
+    </w:p>
+    <w:p>
+      <w:pPr>
+        <w:pStyle w:val="a4"/>
+        <w:snapToGrid w:val="0"/>
+        <w:spacing w:before="40" w:line="240" w:lineRule="exact"/>
+        <w:rPr>
+          <w:rFonts w:ascii="ＭＳ 明朝" w:hAnsi="ＭＳ 明朝"/>
+          <w:position w:val="2"/>
+          <w:sz w:val="20"/>
+          <w:szCs w:val="20"/>
+        </w:rPr>
+      </w:pPr>
+    </w:p>
+    <w:p>
+      <w:pPr>
+        <w:pStyle w:val="a4"/>
+        <w:snapToGrid w:val="0"/>
+        <w:spacing w:before="40" w:line="240" w:lineRule="exact"/>
+        <w:rPr>
+          <w:rFonts w:ascii="ＭＳ 明朝" w:hAnsi="ＭＳ 明朝" w:hint="eastAsia"/>
+          <w:position w:val="2"/>
+          <w:sz w:val="20"/>
+          <w:szCs w:val="20"/>
+        </w:rPr>
+      </w:pPr>
+    </w:p>
+    <w:p>
+      <w:pPr>
+        <w:pStyle w:val="a4"/>
+        <w:snapToGrid w:val="0"/>
+        <w:spacing w:before="40" w:line="240" w:lineRule="exact"/>
+        <w:rPr>
+          <w:position w:val="2"/>
+          <w:sz w:val="20"/>
+          <w:szCs w:val="20"/>
+        </w:rPr>
+      </w:pPr>
+      <w:r>
+        <w:rPr>
+          <w:rFonts w:ascii="ＭＳ 明朝" w:hAnsi="ＭＳ 明朝" w:hint="eastAsia"/>
+          <w:position w:val="2"/>
+          <w:sz w:val="20"/>
+          <w:szCs w:val="20"/>
+        </w:rPr>
         <w:t>2-</w:t>
       </w:r>
       <w:r>
@@ -1144,34 +2165,325 @@
           <w:sz w:val="20"/>
           <w:szCs w:val="20"/>
         </w:rPr>
+        <w:t>3</w:t>
+      </w:r>
+      <w:r>
+        <w:rPr>
+          <w:rFonts w:ascii="ＭＳ 明朝" w:hAnsi="ＭＳ 明朝" w:hint="eastAsia"/>
+          <w:position w:val="2"/>
+          <w:sz w:val="20"/>
+          <w:szCs w:val="20"/>
+        </w:rPr>
+        <w:t>.</w:t>
+      </w:r>
+      <w:r>
+        <w:rPr>
+          <w:rFonts w:ascii="ＭＳ 明朝" w:hAnsi="ＭＳ 明朝" w:hint="eastAsia"/>
+          <w:position w:val="2"/>
+          <w:sz w:val="20"/>
+          <w:szCs w:val="20"/>
+        </w:rPr>
+        <w:t xml:space="preserve"> </w:t>
+      </w:r>
+      <w:r>
+        <w:rPr>
+          <w:rFonts w:hint="eastAsia"/>
+          <w:position w:val="2"/>
+          <w:sz w:val="20"/>
+          <w:szCs w:val="20"/>
+        </w:rPr>
+        <w:t>受賞歴（受賞名</w:t>
+      </w:r>
+      <w:r>
+        <w:rPr>
+          <w:rFonts w:hint="eastAsia"/>
+          <w:position w:val="2"/>
+          <w:sz w:val="20"/>
+          <w:szCs w:val="20"/>
+        </w:rPr>
+        <w:t>、</w:t>
+      </w:r>
+      <w:r>
+        <w:rPr>
+          <w:rFonts w:hint="eastAsia"/>
+          <w:position w:val="2"/>
+          <w:sz w:val="20"/>
+          <w:szCs w:val="20"/>
+        </w:rPr>
+        <w:t>授賞機関</w:t>
+      </w:r>
+      <w:r>
+        <w:rPr>
+          <w:rFonts w:hint="eastAsia"/>
+          <w:position w:val="2"/>
+          <w:sz w:val="20"/>
+          <w:szCs w:val="20"/>
+        </w:rPr>
+        <w:t>、</w:t>
+      </w:r>
+      <w:r>
+        <w:rPr>
+          <w:rFonts w:hint="eastAsia"/>
+          <w:position w:val="2"/>
+          <w:sz w:val="20"/>
+          <w:szCs w:val="20"/>
+        </w:rPr>
+        <w:t>受賞テーマ</w:t>
+      </w:r>
+      <w:r>
+        <w:rPr>
+          <w:rFonts w:ascii="ＭＳ 明朝" w:hAnsi="ＭＳ 明朝" w:hint="eastAsia"/>
+          <w:sz w:val="18"/>
+        </w:rPr>
+        <w:t>、</w:t>
+      </w:r>
+      <w:r>
+        <w:rPr>
+          <w:rFonts w:hint="eastAsia"/>
+          <w:position w:val="2"/>
+          <w:sz w:val="20"/>
+          <w:szCs w:val="20"/>
+        </w:rPr>
+        <w:t>受賞年月日等）</w:t>
+      </w:r>
+    </w:p>
+    <w:p>
+      <w:pPr>
+        <w:pStyle w:val="a4"/>
+        <w:snapToGrid w:val="0"/>
+        <w:spacing w:before="40" w:line="240" w:lineRule="exact"/>
+        <w:rPr>
+          <w:rFonts w:hint="eastAsia"/>
+          <w:position w:val="2"/>
+          <w:sz w:val="20"/>
+          <w:szCs w:val="20"/>
+        </w:rPr>
+      </w:pPr>
+    </w:p>
+    <w:p>
+      <w:pPr>
+        <w:pStyle w:val="a4"/>
+        <w:snapToGrid w:val="0"/>
+        <w:spacing w:before="40" w:line="240" w:lineRule="exact"/>
+        <w:rPr>
+          <w:rFonts w:hint="eastAsia"/>
+          <w:sz w:val="18"/>
+          <w:szCs w:val="18"/>
+        </w:rPr>
+      </w:pPr>
+      <w:r>
+        <w:rPr>
+          <w:sz w:val="18"/>
+          <w:szCs w:val="18"/>
+        </w:rPr>
+        <w:t>第</w:t>
+      </w:r>
+      <w:r>
+        <w:rPr>
+          <w:sz w:val="18"/>
+          <w:szCs w:val="18"/>
+        </w:rPr>
+        <w:t>41</w:t>
+      </w:r>
+      <w:r>
+        <w:rPr>
+          <w:sz w:val="18"/>
+          <w:szCs w:val="18"/>
+        </w:rPr>
+        <w:t>回井上研究奨励賞</w:t>
+      </w:r>
+      <w:r>
+        <w:rPr>
+          <w:rFonts w:hint="eastAsia"/>
+          <w:sz w:val="18"/>
+          <w:szCs w:val="18"/>
+        </w:rPr>
+        <w:t xml:space="preserve">, </w:t>
+      </w:r>
+      <w:r>
+        <w:rPr>
+          <w:sz w:val="18"/>
+          <w:szCs w:val="18"/>
+        </w:rPr>
+        <w:t>公益財団法人</w:t>
+      </w:r>
+      <w:r>
+        <w:rPr>
+          <w:sz w:val="18"/>
+          <w:szCs w:val="18"/>
+        </w:rPr>
+        <w:t xml:space="preserve"> </w:t>
+      </w:r>
+      <w:r>
+        <w:rPr>
+          <w:sz w:val="18"/>
+          <w:szCs w:val="18"/>
+        </w:rPr>
+        <w:t>井上科学振興財団</w:t>
+      </w:r>
+      <w:r>
+        <w:rPr>
+          <w:rFonts w:hint="eastAsia"/>
+          <w:sz w:val="18"/>
+          <w:szCs w:val="18"/>
+        </w:rPr>
+        <w:t xml:space="preserve">, </w:t>
+      </w:r>
+      <w:r>
+        <w:rPr>
+          <w:sz w:val="18"/>
+          <w:szCs w:val="18"/>
+        </w:rPr>
+        <w:t>光熱効果による有機結晶の高速アクチュエーション</w:t>
+      </w:r>
+      <w:r>
+        <w:rPr>
+          <w:rFonts w:hint="eastAsia"/>
+          <w:sz w:val="18"/>
+          <w:szCs w:val="18"/>
+        </w:rPr>
+        <w:t>, 2025</w:t>
+      </w:r>
+      <w:r>
+        <w:rPr>
+          <w:rFonts w:hint="eastAsia"/>
+          <w:sz w:val="18"/>
+          <w:szCs w:val="18"/>
+        </w:rPr>
+        <w:t>年</w:t>
+      </w:r>
+      <w:r>
+        <w:rPr>
+          <w:rFonts w:hint="eastAsia"/>
+          <w:sz w:val="18"/>
+          <w:szCs w:val="18"/>
+        </w:rPr>
         <w:t>2</w:t>
       </w:r>
       <w:r>
         <w:rPr>
-          <w:rFonts w:ascii="ＭＳ 明朝" w:hAnsi="ＭＳ 明朝" w:hint="eastAsia"/>
+          <w:rFonts w:hint="eastAsia"/>
+          <w:sz w:val="18"/>
+          <w:szCs w:val="18"/>
+        </w:rPr>
+        <w:t>月</w:t>
+      </w:r>
+      <w:r>
+        <w:rPr>
+          <w:rFonts w:hint="eastAsia"/>
+          <w:sz w:val="18"/>
+          <w:szCs w:val="18"/>
+        </w:rPr>
+        <w:t>5</w:t>
+      </w:r>
+      <w:r>
+        <w:rPr>
+          <w:rFonts w:hint="eastAsia"/>
+          <w:sz w:val="18"/>
+          <w:szCs w:val="18"/>
+        </w:rPr>
+        <w:t>日</w:t>
+      </w:r>
+    </w:p>
+    <w:p>
+      <w:pPr>
+        <w:pStyle w:val="a4"/>
+        <w:snapToGrid w:val="0"/>
+        <w:spacing w:before="40" w:line="240" w:lineRule="exact"/>
+        <w:rPr>
+          <w:sz w:val="15"/>
+        </w:rPr>
+      </w:pPr>
+    </w:p>
+    <w:p>
+      <w:pPr>
+        <w:pStyle w:val="a4"/>
+        <w:snapToGrid w:val="0"/>
+        <w:spacing w:before="40" w:line="240" w:lineRule="exact"/>
+        <w:rPr>
+          <w:sz w:val="15"/>
+        </w:rPr>
+      </w:pPr>
+    </w:p>
+    <w:p>
+      <w:pPr>
+        <w:pStyle w:val="a4"/>
+        <w:snapToGrid w:val="0"/>
+        <w:spacing w:before="40" w:line="240" w:lineRule="exact"/>
+        <w:rPr>
+          <w:sz w:val="15"/>
+        </w:rPr>
+      </w:pPr>
+    </w:p>
+    <w:p>
+      <w:pPr>
+        <w:pStyle w:val="a4"/>
+        <w:snapToGrid w:val="0"/>
+        <w:spacing w:before="40" w:line="240" w:lineRule="exact"/>
+        <w:rPr>
+          <w:sz w:val="15"/>
+        </w:rPr>
+      </w:pPr>
+    </w:p>
+    <w:p>
+      <w:pPr>
+        <w:pStyle w:val="a4"/>
+        <w:snapToGrid w:val="0"/>
+        <w:spacing w:before="40" w:line="240" w:lineRule="exact"/>
+        <w:rPr>
+          <w:sz w:val="15"/>
+        </w:rPr>
+      </w:pPr>
+    </w:p>
+    <w:p>
+      <w:pPr>
+        <w:pStyle w:val="a4"/>
+        <w:snapToGrid w:val="0"/>
+        <w:spacing w:before="40" w:line="240" w:lineRule="exact"/>
+        <w:rPr>
           <w:position w:val="2"/>
           <w:sz w:val="20"/>
           <w:szCs w:val="20"/>
         </w:rPr>
+      </w:pPr>
+      <w:r>
+        <w:rPr>
+          <w:rFonts w:ascii="ＭＳ 明朝" w:hAnsi="ＭＳ 明朝" w:hint="eastAsia"/>
+          <w:position w:val="2"/>
+          <w:sz w:val="20"/>
+          <w:szCs w:val="20"/>
+        </w:rPr>
+        <w:t>2-</w:t>
+      </w:r>
+      <w:r>
+        <w:rPr>
+          <w:rFonts w:ascii="ＭＳ 明朝" w:hAnsi="ＭＳ 明朝" w:hint="eastAsia"/>
+          <w:position w:val="2"/>
+          <w:sz w:val="20"/>
+          <w:szCs w:val="20"/>
+        </w:rPr>
+        <w:t>4</w:t>
+      </w:r>
+      <w:r>
+        <w:rPr>
+          <w:rFonts w:ascii="ＭＳ 明朝" w:hAnsi="ＭＳ 明朝" w:hint="eastAsia"/>
+        </w:rPr>
+        <w:t>.</w:t>
+      </w:r>
+      <w:r>
+        <w:rPr>
+          <w:rFonts w:ascii="ＭＳ 明朝" w:hAnsi="ＭＳ 明朝" w:hint="eastAsia"/>
+        </w:rPr>
         <w:t xml:space="preserve"> </w:t>
       </w:r>
       <w:r>
         <w:rPr>
-          <w:rFonts w:ascii="ＭＳ 明朝" w:hAnsi="ＭＳ 明朝" w:hint="eastAsia"/>
+          <w:rFonts w:hint="eastAsia"/>
           <w:position w:val="2"/>
           <w:sz w:val="20"/>
           <w:szCs w:val="20"/>
         </w:rPr>
-        <w:t>.</w:t>
-      </w:r>
-      <w:r>
-        <w:rPr>
-          <w:rFonts w:ascii="ＭＳ 明朝" w:hAnsi="ＭＳ 明朝" w:hint="eastAsia"/>
-          <w:position w:val="2"/>
-          <w:sz w:val="20"/>
-          <w:szCs w:val="20"/>
-        </w:rPr>
-        <w:t>国際的な研究者ネットワーク形成及び国際シンポジウムの企画等</w:t>
+        <w:t>アウトリーチ活動</w:t>
       </w:r>
     </w:p>
     <w:p>
@@ -1180,29 +2492,10 @@
         <w:snapToGrid w:val="0"/>
         <w:spacing w:before="40" w:line="240" w:lineRule="exact"/>
         <w:rPr>
-          <w:position w:val="2"/>
-          <w:sz w:val="20"/>
-          <w:szCs w:val="20"/>
-        </w:rPr>
-      </w:pPr>
-      <w:r>
-        <w:rPr>
-          <w:rFonts w:hint="eastAsia"/>
-          <w:position w:val="2"/>
-          <w:sz w:val="20"/>
-          <w:szCs w:val="20"/>
-        </w:rPr>
-        <w:t>（派遣開始後の国際的な研究者ネットワークの構築状況及び国内外における国際的なシンポジウム等の企画や、中心メンバーとしての参画状況</w:t>
-      </w:r>
-      <w:r>
-        <w:rPr>
-          <w:rFonts w:hint="eastAsia"/>
-          <w:position w:val="2"/>
-          <w:sz w:val="20"/>
-          <w:szCs w:val="20"/>
-        </w:rPr>
-        <w:t>等）</w:t>
-      </w:r>
+          <w:rFonts w:hint="eastAsia"/>
+          <w:sz w:val="15"/>
+        </w:rPr>
+      </w:pPr>
     </w:p>
     <w:p>
       <w:pPr>
@@ -1210,556 +2503,24 @@
         <w:snapToGrid w:val="0"/>
         <w:spacing w:before="40" w:line="240" w:lineRule="exact"/>
         <w:rPr>
-          <w:rFonts w:ascii="ＭＳ 明朝" w:hAnsi="ＭＳ 明朝"/>
-          <w:position w:val="2"/>
-          <w:sz w:val="20"/>
-          <w:szCs w:val="20"/>
-        </w:rPr>
-      </w:pPr>
+          <w:sz w:val="18"/>
+          <w:szCs w:val="18"/>
+        </w:rPr>
+      </w:pPr>
+      <w:r>
+        <w:rPr>
+          <w:rFonts w:hint="eastAsia"/>
+          <w:sz w:val="18"/>
+          <w:szCs w:val="18"/>
+        </w:rPr>
+        <w:t>特になし</w:t>
+      </w:r>
     </w:p>
     <w:p>
       <w:pPr>
         <w:pStyle w:val="a4"/>
         <w:snapToGrid w:val="0"/>
         <w:spacing w:before="40" w:line="240" w:lineRule="exact"/>
-        <w:rPr>
-          <w:rFonts w:ascii="ＭＳ 明朝" w:hAnsi="ＭＳ 明朝"/>
-          <w:position w:val="2"/>
-          <w:sz w:val="20"/>
-          <w:szCs w:val="20"/>
-        </w:rPr>
-      </w:pPr>
-    </w:p>
-    <w:p>
-      <w:pPr>
-        <w:pStyle w:val="a4"/>
-        <w:snapToGrid w:val="0"/>
-        <w:spacing w:before="40" w:line="240" w:lineRule="exact"/>
-        <w:rPr>
-          <w:rFonts w:ascii="ＭＳ 明朝" w:hAnsi="ＭＳ 明朝"/>
-          <w:position w:val="2"/>
-          <w:sz w:val="20"/>
-          <w:szCs w:val="20"/>
-        </w:rPr>
-      </w:pPr>
-    </w:p>
-    <w:p>
-      <w:pPr>
-        <w:pStyle w:val="a4"/>
-        <w:snapToGrid w:val="0"/>
-        <w:spacing w:before="40" w:line="240" w:lineRule="exact"/>
-        <w:rPr>
-          <w:rFonts w:ascii="ＭＳ 明朝" w:hAnsi="ＭＳ 明朝"/>
-          <w:position w:val="2"/>
-          <w:sz w:val="20"/>
-          <w:szCs w:val="20"/>
-        </w:rPr>
-      </w:pPr>
-    </w:p>
-    <w:p>
-      <w:pPr>
-        <w:pStyle w:val="a4"/>
-        <w:snapToGrid w:val="0"/>
-        <w:spacing w:before="40" w:line="240" w:lineRule="exact"/>
-        <w:rPr>
-          <w:rFonts w:ascii="ＭＳ 明朝" w:hAnsi="ＭＳ 明朝"/>
-          <w:position w:val="2"/>
-          <w:sz w:val="20"/>
-          <w:szCs w:val="20"/>
-        </w:rPr>
-      </w:pPr>
-    </w:p>
-    <w:p>
-      <w:pPr>
-        <w:pStyle w:val="a4"/>
-        <w:snapToGrid w:val="0"/>
-        <w:spacing w:before="40" w:line="240" w:lineRule="exact"/>
-        <w:rPr>
-          <w:rFonts w:ascii="ＭＳ 明朝" w:hAnsi="ＭＳ 明朝"/>
-          <w:position w:val="2"/>
-          <w:sz w:val="20"/>
-          <w:szCs w:val="20"/>
-        </w:rPr>
-      </w:pPr>
-    </w:p>
-    <w:p>
-      <w:pPr>
-        <w:pStyle w:val="a4"/>
-        <w:snapToGrid w:val="0"/>
-        <w:spacing w:before="40" w:line="240" w:lineRule="exact"/>
-        <w:rPr>
-          <w:rFonts w:ascii="ＭＳ 明朝" w:hAnsi="ＭＳ 明朝"/>
-          <w:position w:val="2"/>
-          <w:sz w:val="20"/>
-          <w:szCs w:val="20"/>
-        </w:rPr>
-      </w:pPr>
-    </w:p>
-    <w:p>
-      <w:pPr>
-        <w:pStyle w:val="a4"/>
-        <w:snapToGrid w:val="0"/>
-        <w:spacing w:before="40" w:line="240" w:lineRule="exact"/>
-        <w:rPr>
-          <w:rFonts w:ascii="ＭＳ 明朝" w:hAnsi="ＭＳ 明朝"/>
-          <w:position w:val="2"/>
-          <w:sz w:val="20"/>
-          <w:szCs w:val="20"/>
-        </w:rPr>
-      </w:pPr>
-    </w:p>
-    <w:p>
-      <w:pPr>
-        <w:pStyle w:val="a4"/>
-        <w:snapToGrid w:val="0"/>
-        <w:spacing w:before="40" w:line="240" w:lineRule="exact"/>
-        <w:rPr>
-          <w:rFonts w:ascii="ＭＳ 明朝" w:hAnsi="ＭＳ 明朝"/>
-          <w:position w:val="2"/>
-          <w:sz w:val="20"/>
-          <w:szCs w:val="20"/>
-        </w:rPr>
-      </w:pPr>
-    </w:p>
-    <w:p>
-      <w:pPr>
-        <w:pStyle w:val="a4"/>
-        <w:snapToGrid w:val="0"/>
-        <w:spacing w:before="40" w:line="240" w:lineRule="exact"/>
-        <w:rPr>
-          <w:position w:val="2"/>
-          <w:sz w:val="20"/>
-          <w:szCs w:val="20"/>
-        </w:rPr>
-      </w:pPr>
-      <w:r>
-        <w:rPr>
-          <w:rFonts w:ascii="ＭＳ 明朝" w:hAnsi="ＭＳ 明朝" w:hint="eastAsia"/>
-          <w:position w:val="2"/>
-          <w:sz w:val="20"/>
-          <w:szCs w:val="20"/>
-        </w:rPr>
-        <w:t>2-</w:t>
-      </w:r>
-      <w:r>
-        <w:rPr>
-          <w:rFonts w:ascii="ＭＳ 明朝" w:hAnsi="ＭＳ 明朝" w:hint="eastAsia"/>
-          <w:position w:val="2"/>
-          <w:sz w:val="20"/>
-          <w:szCs w:val="20"/>
-        </w:rPr>
-        <w:t>3</w:t>
-      </w:r>
-      <w:r>
-        <w:rPr>
-          <w:rFonts w:ascii="ＭＳ 明朝" w:hAnsi="ＭＳ 明朝" w:hint="eastAsia"/>
-          <w:position w:val="2"/>
-          <w:sz w:val="20"/>
-          <w:szCs w:val="20"/>
-        </w:rPr>
-        <w:t>.</w:t>
-      </w:r>
-      <w:r>
-        <w:rPr>
-          <w:rFonts w:ascii="ＭＳ 明朝" w:hAnsi="ＭＳ 明朝" w:hint="eastAsia"/>
-          <w:position w:val="2"/>
-          <w:sz w:val="20"/>
-          <w:szCs w:val="20"/>
-        </w:rPr>
-        <w:t xml:space="preserve"> </w:t>
-      </w:r>
-      <w:r>
-        <w:rPr>
-          <w:rFonts w:hint="eastAsia"/>
-          <w:position w:val="2"/>
-          <w:sz w:val="20"/>
-          <w:szCs w:val="20"/>
-        </w:rPr>
-        <w:t>受賞歴（受賞名</w:t>
-      </w:r>
-      <w:r>
-        <w:rPr>
-          <w:rFonts w:hint="eastAsia"/>
-          <w:position w:val="2"/>
-          <w:sz w:val="20"/>
-          <w:szCs w:val="20"/>
-        </w:rPr>
-        <w:t>、</w:t>
-      </w:r>
-      <w:r>
-        <w:rPr>
-          <w:rFonts w:hint="eastAsia"/>
-          <w:position w:val="2"/>
-          <w:sz w:val="20"/>
-          <w:szCs w:val="20"/>
-        </w:rPr>
-        <w:t>授賞機関</w:t>
-      </w:r>
-      <w:r>
-        <w:rPr>
-          <w:rFonts w:hint="eastAsia"/>
-          <w:position w:val="2"/>
-          <w:sz w:val="20"/>
-          <w:szCs w:val="20"/>
-        </w:rPr>
-        <w:t>、</w:t>
-      </w:r>
-      <w:r>
-        <w:rPr>
-          <w:rFonts w:hint="eastAsia"/>
-          <w:position w:val="2"/>
-          <w:sz w:val="20"/>
-          <w:szCs w:val="20"/>
-        </w:rPr>
-        <w:t>受賞テーマ</w:t>
-      </w:r>
-      <w:r>
-        <w:rPr>
-          <w:rFonts w:ascii="ＭＳ 明朝" w:hAnsi="ＭＳ 明朝" w:hint="eastAsia"/>
-          <w:sz w:val="18"/>
-        </w:rPr>
-        <w:t>、</w:t>
-      </w:r>
-      <w:r>
-        <w:rPr>
-          <w:rFonts w:hint="eastAsia"/>
-          <w:position w:val="2"/>
-          <w:sz w:val="20"/>
-          <w:szCs w:val="20"/>
-        </w:rPr>
-        <w:t>受賞年月日等）</w:t>
-      </w:r>
-    </w:p>
-    <w:p>
-      <w:pPr>
-        <w:pStyle w:val="a4"/>
-        <w:snapToGrid w:val="0"/>
-        <w:spacing w:before="40" w:line="240" w:lineRule="exact"/>
-        <w:rPr>
-          <w:sz w:val="15"/>
-        </w:rPr>
-      </w:pPr>
-    </w:p>
-    <w:p>
-      <w:pPr>
-        <w:pStyle w:val="a4"/>
-        <w:snapToGrid w:val="0"/>
-        <w:spacing w:before="40" w:line="240" w:lineRule="exact"/>
-        <w:rPr>
-          <w:sz w:val="15"/>
-        </w:rPr>
-      </w:pPr>
-    </w:p>
-    <w:p>
-      <w:pPr>
-        <w:pStyle w:val="a4"/>
-        <w:snapToGrid w:val="0"/>
-        <w:spacing w:before="40" w:line="240" w:lineRule="exact"/>
-        <w:rPr>
-          <w:sz w:val="15"/>
-        </w:rPr>
-      </w:pPr>
-    </w:p>
-    <w:p>
-      <w:pPr>
-        <w:pStyle w:val="a4"/>
-        <w:snapToGrid w:val="0"/>
-        <w:spacing w:before="40" w:line="240" w:lineRule="exact"/>
-        <w:rPr>
-          <w:sz w:val="15"/>
-        </w:rPr>
-      </w:pPr>
-    </w:p>
-    <w:p>
-      <w:pPr>
-        <w:pStyle w:val="a4"/>
-        <w:snapToGrid w:val="0"/>
-        <w:spacing w:before="40" w:line="240" w:lineRule="exact"/>
-        <w:rPr>
-          <w:sz w:val="15"/>
-        </w:rPr>
-      </w:pPr>
-    </w:p>
-    <w:p>
-      <w:pPr>
-        <w:pStyle w:val="a4"/>
-        <w:snapToGrid w:val="0"/>
-        <w:spacing w:before="40" w:line="240" w:lineRule="exact"/>
-        <w:rPr>
-          <w:sz w:val="15"/>
-        </w:rPr>
-      </w:pPr>
-    </w:p>
-    <w:p>
-      <w:pPr>
-        <w:pStyle w:val="a4"/>
-        <w:snapToGrid w:val="0"/>
-        <w:spacing w:before="40" w:line="240" w:lineRule="exact"/>
-        <w:rPr>
-          <w:sz w:val="15"/>
-        </w:rPr>
-      </w:pPr>
-    </w:p>
-    <w:p>
-      <w:pPr>
-        <w:pStyle w:val="a4"/>
-        <w:snapToGrid w:val="0"/>
-        <w:spacing w:before="40" w:line="240" w:lineRule="exact"/>
-        <w:rPr>
-          <w:sz w:val="15"/>
-        </w:rPr>
-      </w:pPr>
-    </w:p>
-    <w:p>
-      <w:pPr>
-        <w:pStyle w:val="a4"/>
-        <w:snapToGrid w:val="0"/>
-        <w:spacing w:before="40" w:line="240" w:lineRule="exact"/>
-        <w:rPr>
-          <w:sz w:val="15"/>
-        </w:rPr>
-      </w:pPr>
-    </w:p>
-    <w:p>
-      <w:pPr>
-        <w:pStyle w:val="a4"/>
-        <w:snapToGrid w:val="0"/>
-        <w:spacing w:before="40" w:line="240" w:lineRule="exact"/>
-        <w:rPr>
-          <w:sz w:val="15"/>
-        </w:rPr>
-      </w:pPr>
-    </w:p>
-    <w:p>
-      <w:pPr>
-        <w:pStyle w:val="a4"/>
-        <w:snapToGrid w:val="0"/>
-        <w:spacing w:before="40" w:line="240" w:lineRule="exact"/>
-        <w:rPr>
-          <w:position w:val="2"/>
-          <w:sz w:val="20"/>
-          <w:szCs w:val="20"/>
-        </w:rPr>
-      </w:pPr>
-      <w:r>
-        <w:rPr>
-          <w:rFonts w:ascii="ＭＳ 明朝" w:hAnsi="ＭＳ 明朝" w:hint="eastAsia"/>
-          <w:position w:val="2"/>
-          <w:sz w:val="20"/>
-          <w:szCs w:val="20"/>
-        </w:rPr>
-        <w:t>2-</w:t>
-      </w:r>
-      <w:r>
-        <w:rPr>
-          <w:rFonts w:ascii="ＭＳ 明朝" w:hAnsi="ＭＳ 明朝" w:hint="eastAsia"/>
-          <w:position w:val="2"/>
-          <w:sz w:val="20"/>
-          <w:szCs w:val="20"/>
-        </w:rPr>
-        <w:t>4</w:t>
-      </w:r>
-      <w:r>
-        <w:rPr>
-          <w:rFonts w:ascii="ＭＳ 明朝" w:hAnsi="ＭＳ 明朝" w:hint="eastAsia"/>
-        </w:rPr>
-        <w:t>.</w:t>
-      </w:r>
-      <w:r>
-        <w:rPr>
-          <w:rFonts w:ascii="ＭＳ 明朝" w:hAnsi="ＭＳ 明朝" w:hint="eastAsia"/>
-        </w:rPr>
-        <w:t xml:space="preserve"> </w:t>
-      </w:r>
-      <w:r>
-        <w:rPr>
-          <w:rFonts w:hint="eastAsia"/>
-          <w:position w:val="2"/>
-          <w:sz w:val="20"/>
-          <w:szCs w:val="20"/>
-        </w:rPr>
-        <w:t>アウトリーチ活動</w:t>
-      </w:r>
-    </w:p>
-    <w:p>
-      <w:pPr>
-        <w:pStyle w:val="a4"/>
-        <w:snapToGrid w:val="0"/>
-        <w:spacing w:line="200" w:lineRule="exact"/>
-        <w:ind w:left="360" w:hangingChars="225" w:hanging="360"/>
-        <w:rPr>
-          <w:rFonts w:ascii="ＭＳ 明朝" w:hAnsi="ＭＳ 明朝"/>
-          <w:sz w:val="16"/>
-          <w:szCs w:val="16"/>
-        </w:rPr>
-      </w:pPr>
-    </w:p>
-    <w:p>
-      <w:pPr>
-        <w:pStyle w:val="a4"/>
-        <w:snapToGrid w:val="0"/>
-        <w:spacing w:before="40" w:line="240" w:lineRule="exact"/>
-        <w:rPr>
-          <w:sz w:val="15"/>
-        </w:rPr>
-      </w:pPr>
-    </w:p>
-    <w:p>
-      <w:pPr>
-        <w:pStyle w:val="a4"/>
-        <w:snapToGrid w:val="0"/>
-        <w:spacing w:before="40" w:line="240" w:lineRule="exact"/>
-        <w:rPr>
-          <w:sz w:val="15"/>
-        </w:rPr>
-      </w:pPr>
-    </w:p>
-    <w:p>
-      <w:pPr>
-        <w:pStyle w:val="a4"/>
-        <w:snapToGrid w:val="0"/>
-        <w:spacing w:before="40" w:line="240" w:lineRule="exact"/>
-        <w:rPr>
-          <w:sz w:val="15"/>
-        </w:rPr>
-      </w:pPr>
-    </w:p>
-    <w:p>
-      <w:pPr>
-        <w:pStyle w:val="a4"/>
-        <w:snapToGrid w:val="0"/>
-        <w:spacing w:before="40" w:line="240" w:lineRule="exact"/>
-        <w:rPr>
-          <w:sz w:val="15"/>
-        </w:rPr>
-      </w:pPr>
-    </w:p>
-    <w:p>
-      <w:pPr>
-        <w:pStyle w:val="a4"/>
-        <w:snapToGrid w:val="0"/>
-        <w:spacing w:before="40" w:line="240" w:lineRule="exact"/>
-        <w:rPr>
-          <w:sz w:val="15"/>
-        </w:rPr>
-      </w:pPr>
-    </w:p>
-    <w:p>
-      <w:pPr>
-        <w:pStyle w:val="a4"/>
-        <w:snapToGrid w:val="0"/>
-        <w:spacing w:before="40" w:line="240" w:lineRule="exact"/>
-        <w:rPr>
-          <w:sz w:val="15"/>
-        </w:rPr>
-      </w:pPr>
-    </w:p>
-    <w:p>
-      <w:pPr>
-        <w:pStyle w:val="a4"/>
-        <w:snapToGrid w:val="0"/>
-        <w:spacing w:before="40" w:line="240" w:lineRule="exact"/>
-        <w:rPr>
-          <w:sz w:val="15"/>
-        </w:rPr>
-      </w:pPr>
-    </w:p>
-    <w:p>
-      <w:pPr>
-        <w:pStyle w:val="a4"/>
-        <w:snapToGrid w:val="0"/>
-        <w:spacing w:before="40" w:line="240" w:lineRule="exact"/>
-        <w:rPr>
-          <w:sz w:val="15"/>
-        </w:rPr>
-      </w:pPr>
-    </w:p>
-    <w:p>
-      <w:pPr>
-        <w:pStyle w:val="a4"/>
-        <w:snapToGrid w:val="0"/>
-        <w:spacing w:before="40" w:line="240" w:lineRule="exact"/>
-        <w:rPr>
-          <w:sz w:val="15"/>
-        </w:rPr>
-      </w:pPr>
-    </w:p>
-    <w:p>
-      <w:pPr>
-        <w:pStyle w:val="a4"/>
-        <w:snapToGrid w:val="0"/>
-        <w:spacing w:before="40" w:line="240" w:lineRule="exact"/>
-        <w:rPr>
-          <w:sz w:val="15"/>
-        </w:rPr>
-      </w:pPr>
-    </w:p>
-    <w:p>
-      <w:pPr>
-        <w:pStyle w:val="a4"/>
-        <w:snapToGrid w:val="0"/>
-        <w:spacing w:before="40" w:line="240" w:lineRule="exact"/>
-        <w:rPr>
-          <w:sz w:val="15"/>
-        </w:rPr>
-      </w:pPr>
-    </w:p>
-    <w:p>
-      <w:pPr>
-        <w:pStyle w:val="a4"/>
-        <w:snapToGrid w:val="0"/>
-        <w:spacing w:before="40" w:line="240" w:lineRule="exact"/>
-        <w:rPr>
-          <w:sz w:val="15"/>
-        </w:rPr>
-      </w:pPr>
-    </w:p>
-    <w:p>
-      <w:pPr>
-        <w:pStyle w:val="a4"/>
-        <w:snapToGrid w:val="0"/>
-        <w:spacing w:before="40" w:line="240" w:lineRule="exact"/>
-        <w:rPr>
-          <w:sz w:val="15"/>
-        </w:rPr>
-      </w:pPr>
-    </w:p>
-    <w:p>
-      <w:pPr>
-        <w:pStyle w:val="a4"/>
-        <w:snapToGrid w:val="0"/>
-        <w:spacing w:before="40" w:line="240" w:lineRule="exact"/>
-        <w:rPr>
-          <w:sz w:val="15"/>
-        </w:rPr>
-      </w:pPr>
-    </w:p>
-    <w:p>
-      <w:pPr>
-        <w:pStyle w:val="a4"/>
-        <w:snapToGrid w:val="0"/>
-        <w:spacing w:before="40" w:line="240" w:lineRule="exact"/>
-        <w:rPr>
-          <w:sz w:val="15"/>
-        </w:rPr>
-      </w:pPr>
-    </w:p>
-    <w:p>
-      <w:pPr>
-        <w:pStyle w:val="a4"/>
-        <w:snapToGrid w:val="0"/>
-        <w:spacing w:before="40" w:line="240" w:lineRule="exact"/>
-        <w:rPr>
-          <w:sz w:val="15"/>
-        </w:rPr>
-      </w:pPr>
-    </w:p>
-    <w:p>
-      <w:pPr>
-        <w:pStyle w:val="a4"/>
-        <w:snapToGrid w:val="0"/>
-        <w:spacing w:before="40" w:line="200" w:lineRule="exact"/>
-        <w:ind w:left="750" w:hangingChars="500" w:hanging="750"/>
         <w:rPr>
           <w:sz w:val="15"/>
         </w:rPr>
@@ -2340,7 +3101,105 @@
           <w:rFonts w:ascii="ＭＳ 明朝" w:hAnsi="ＭＳ 明朝" w:hint="eastAsia"/>
           <w:position w:val="2"/>
         </w:rPr>
-        <w:t>令和　　年　　月　　日　～　令和　　年　　月　　日（　　　日間）</w:t>
+        <w:t xml:space="preserve">令和　　</w:t>
+      </w:r>
+      <w:r>
+        <w:rPr>
+          <w:rFonts w:ascii="ＭＳ 明朝" w:hAnsi="ＭＳ 明朝" w:hint="eastAsia"/>
+          <w:position w:val="2"/>
+        </w:rPr>
+        <w:t>7</w:t>
+      </w:r>
+      <w:r>
+        <w:rPr>
+          <w:rFonts w:ascii="ＭＳ 明朝" w:hAnsi="ＭＳ 明朝" w:hint="eastAsia"/>
+          <w:position w:val="2"/>
+        </w:rPr>
+        <w:t xml:space="preserve">年　　</w:t>
+      </w:r>
+      <w:r>
+        <w:rPr>
+          <w:rFonts w:ascii="ＭＳ 明朝" w:hAnsi="ＭＳ 明朝" w:hint="eastAsia"/>
+          <w:position w:val="2"/>
+        </w:rPr>
+        <w:t>2</w:t>
+      </w:r>
+      <w:r>
+        <w:rPr>
+          <w:rFonts w:ascii="ＭＳ 明朝" w:hAnsi="ＭＳ 明朝" w:hint="eastAsia"/>
+          <w:position w:val="2"/>
+        </w:rPr>
+        <w:t xml:space="preserve">月　　</w:t>
+      </w:r>
+      <w:r>
+        <w:rPr>
+          <w:rFonts w:ascii="ＭＳ 明朝" w:hAnsi="ＭＳ 明朝" w:hint="eastAsia"/>
+          <w:position w:val="2"/>
+        </w:rPr>
+        <w:t>5</w:t>
+      </w:r>
+      <w:r>
+        <w:rPr>
+          <w:rFonts w:ascii="ＭＳ 明朝" w:hAnsi="ＭＳ 明朝" w:hint="eastAsia"/>
+          <w:position w:val="2"/>
+        </w:rPr>
+        <w:t xml:space="preserve">日　～　令和　　</w:t>
+      </w:r>
+      <w:r>
+        <w:rPr>
+          <w:rFonts w:ascii="ＭＳ 明朝" w:hAnsi="ＭＳ 明朝" w:hint="eastAsia"/>
+          <w:position w:val="2"/>
+        </w:rPr>
+        <w:t>7</w:t>
+      </w:r>
+      <w:r>
+        <w:rPr>
+          <w:rFonts w:ascii="ＭＳ 明朝" w:hAnsi="ＭＳ 明朝" w:hint="eastAsia"/>
+          <w:position w:val="2"/>
+        </w:rPr>
+        <w:t xml:space="preserve">年　　</w:t>
+      </w:r>
+      <w:r>
+        <w:rPr>
+          <w:rFonts w:ascii="ＭＳ 明朝" w:hAnsi="ＭＳ 明朝" w:hint="eastAsia"/>
+          <w:position w:val="2"/>
+        </w:rPr>
+        <w:t>2</w:t>
+      </w:r>
+      <w:r>
+        <w:rPr>
+          <w:rFonts w:ascii="ＭＳ 明朝" w:hAnsi="ＭＳ 明朝" w:hint="eastAsia"/>
+          <w:position w:val="2"/>
+        </w:rPr>
+        <w:t xml:space="preserve">月　　</w:t>
+      </w:r>
+      <w:r>
+        <w:rPr>
+          <w:rFonts w:ascii="ＭＳ 明朝" w:hAnsi="ＭＳ 明朝" w:hint="eastAsia"/>
+          <w:position w:val="2"/>
+        </w:rPr>
+        <w:t>8</w:t>
+      </w:r>
+      <w:r>
+        <w:rPr>
+          <w:rFonts w:ascii="ＭＳ 明朝" w:hAnsi="ＭＳ 明朝" w:hint="eastAsia"/>
+          <w:position w:val="2"/>
+        </w:rPr>
+        <w:t xml:space="preserve">日（　</w:t>
+      </w:r>
+      <w:r>
+        <w:rPr>
+          <w:rFonts w:ascii="ＭＳ 明朝" w:hAnsi="ＭＳ 明朝" w:hint="eastAsia"/>
+          <w:position w:val="2"/>
+        </w:rPr>
+        <w:t>4</w:t>
+      </w:r>
+      <w:r>
+        <w:rPr>
+          <w:rFonts w:ascii="ＭＳ 明朝" w:hAnsi="ＭＳ 明朝" w:hint="eastAsia"/>
+          <w:position w:val="2"/>
+        </w:rPr>
+        <w:t xml:space="preserve">　　日間）</w:t>
       </w:r>
     </w:p>
     <w:p>
@@ -2366,7 +3225,112 @@
           <w:rFonts w:ascii="ＭＳ 明朝" w:hAnsi="ＭＳ 明朝" w:hint="eastAsia"/>
           <w:position w:val="2"/>
         </w:rPr>
-        <w:t>令和　　年　　月　　日　～　令和　　年　　月　　日（　　　日間）</w:t>
+        <w:t xml:space="preserve">令和　　</w:t>
+      </w:r>
+      <w:r>
+        <w:rPr>
+          <w:rFonts w:ascii="ＭＳ 明朝" w:hAnsi="ＭＳ 明朝" w:hint="eastAsia"/>
+          <w:position w:val="2"/>
+        </w:rPr>
+        <w:t>7</w:t>
+      </w:r>
+      <w:r>
+        <w:rPr>
+          <w:rFonts w:ascii="ＭＳ 明朝" w:hAnsi="ＭＳ 明朝" w:hint="eastAsia"/>
+          <w:position w:val="2"/>
+        </w:rPr>
+        <w:t xml:space="preserve">年　　</w:t>
+      </w:r>
+      <w:r>
+        <w:rPr>
+          <w:rFonts w:ascii="ＭＳ 明朝" w:hAnsi="ＭＳ 明朝" w:hint="eastAsia"/>
+          <w:position w:val="2"/>
+        </w:rPr>
+        <w:t>3</w:t>
+      </w:r>
+      <w:r>
+        <w:rPr>
+          <w:rFonts w:ascii="ＭＳ 明朝" w:hAnsi="ＭＳ 明朝" w:hint="eastAsia"/>
+          <w:position w:val="2"/>
+        </w:rPr>
+        <w:t xml:space="preserve">月　　</w:t>
+      </w:r>
+      <w:r>
+        <w:rPr>
+          <w:rFonts w:ascii="ＭＳ 明朝" w:hAnsi="ＭＳ 明朝" w:hint="eastAsia"/>
+          <w:position w:val="2"/>
+        </w:rPr>
+        <w:t>13</w:t>
+      </w:r>
+      <w:r>
+        <w:rPr>
+          <w:rFonts w:ascii="ＭＳ 明朝" w:hAnsi="ＭＳ 明朝" w:hint="eastAsia"/>
+          <w:position w:val="2"/>
+        </w:rPr>
+        <w:t xml:space="preserve">日　～　令和　　</w:t>
+      </w:r>
+      <w:r>
+        <w:rPr>
+          <w:rFonts w:ascii="ＭＳ 明朝" w:hAnsi="ＭＳ 明朝" w:hint="eastAsia"/>
+          <w:position w:val="2"/>
+        </w:rPr>
+        <w:t>7</w:t>
+      </w:r>
+      <w:r>
+        <w:rPr>
+          <w:rFonts w:ascii="ＭＳ 明朝" w:hAnsi="ＭＳ 明朝" w:hint="eastAsia"/>
+          <w:position w:val="2"/>
+        </w:rPr>
+        <w:t xml:space="preserve">年　　</w:t>
+      </w:r>
+      <w:r>
+        <w:rPr>
+          <w:rFonts w:ascii="ＭＳ 明朝" w:hAnsi="ＭＳ 明朝" w:hint="eastAsia"/>
+          <w:position w:val="2"/>
+        </w:rPr>
+        <w:t>3</w:t>
+      </w:r>
+      <w:r>
+        <w:rPr>
+          <w:rFonts w:ascii="ＭＳ 明朝" w:hAnsi="ＭＳ 明朝" w:hint="eastAsia"/>
+          <w:position w:val="2"/>
+        </w:rPr>
+        <w:t xml:space="preserve">月　　</w:t>
+      </w:r>
+      <w:r>
+        <w:rPr>
+          <w:rFonts w:ascii="ＭＳ 明朝" w:hAnsi="ＭＳ 明朝" w:hint="eastAsia"/>
+          <w:position w:val="2"/>
+        </w:rPr>
+        <w:t>31</w:t>
+      </w:r>
+      <w:r>
+        <w:rPr>
+          <w:rFonts w:ascii="ＭＳ 明朝" w:hAnsi="ＭＳ 明朝" w:hint="eastAsia"/>
+          <w:position w:val="2"/>
+        </w:rPr>
+        <w:t xml:space="preserve">日（　</w:t>
+      </w:r>
+      <w:r>
+        <w:rPr>
+          <w:rFonts w:ascii="ＭＳ 明朝" w:hAnsi="ＭＳ 明朝" w:hint="eastAsia"/>
+          <w:position w:val="2"/>
+        </w:rPr>
+        <w:t>19</w:t>
+      </w:r>
+      <w:r>
+        <w:rPr>
+          <w:rFonts w:ascii="ＭＳ 明朝" w:hAnsi="ＭＳ 明朝" w:hint="eastAsia"/>
+          <w:position w:val="2"/>
+        </w:rPr>
+        <w:t xml:space="preserve">　　日間）</w:t>
+      </w:r>
+      <w:r>
+        <w:rPr>
+          <w:rFonts w:ascii="ＭＳ 明朝" w:hAnsi="ＭＳ 明朝"/>
+          <w:position w:val="2"/>
+        </w:rPr>
+        <w:t xml:space="preserve"> </w:t>
       </w:r>
     </w:p>
     <w:p>
@@ -2392,7 +3356,7 @@
           <w:rFonts w:ascii="ＭＳ 明朝" w:hAnsi="ＭＳ 明朝" w:hint="eastAsia"/>
           <w:position w:val="2"/>
         </w:rPr>
-        <w:t>令和　　年　　月　　日　～　令和　　年　　月　　日（　　　日間）</w:t>
+        <w:t>令和　　7年　　7月　　26日　～　令和　　7年　　8月　　12日（　18　　日間）</w:t>
       </w:r>
     </w:p>
     <w:p>
@@ -2475,7 +3439,21 @@
           <w:rFonts w:ascii="ＭＳ 明朝" w:hAnsi="ＭＳ 明朝" w:hint="eastAsia"/>
           <w:position w:val="2"/>
         </w:rPr>
-        <w:t>通　　算　：　　　　　日間</w:t>
+        <w:t xml:space="preserve">通　　算　：　　　</w:t>
+      </w:r>
+      <w:r>
+        <w:rPr>
+          <w:rFonts w:ascii="ＭＳ 明朝" w:hAnsi="ＭＳ 明朝" w:hint="eastAsia"/>
+          <w:position w:val="2"/>
+        </w:rPr>
+        <w:t>41</w:t>
+      </w:r>
+      <w:r>
+        <w:rPr>
+          <w:rFonts w:ascii="ＭＳ 明朝" w:hAnsi="ＭＳ 明朝" w:hint="eastAsia"/>
+          <w:position w:val="2"/>
+        </w:rPr>
+        <w:t xml:space="preserve">　　日間</w:t>
       </w:r>
     </w:p>
     <w:p>
@@ -2981,17 +3959,18 @@
       </w:r>
       <w:r>
         <w:rPr>
-          <w:rFonts w:ascii="ＭＳ 明朝" w:hAnsi="ＭＳ 明朝" w:hint="eastAsia"/>
-          <w:position w:val="2"/>
-        </w:rPr>
-        <w:t>令和　　年　　月　　日　～　令和　　年　　月　　日（　　　日間）</w:t>
-      </w:r>
-    </w:p>
-    <w:p>
-      <w:pPr>
-        <w:pStyle w:val="a4"/>
-        <w:snapToGrid w:val="0"/>
-        <w:spacing w:before="40" w:line="276" w:lineRule="auto"/>
+          <w:rFonts w:ascii="ＭＳ 明朝" w:hAnsi="ＭＳ 明朝"/>
+          <w:position w:val="2"/>
+        </w:rPr>
+        <w:t>令和　　6年　　4月　　1日　～　令和　　7年　　9月　　16日（　503　日間）</w:t>
+      </w:r>
+    </w:p>
+    <w:p>
+      <w:pPr>
+        <w:pStyle w:val="a4"/>
+        <w:snapToGrid w:val="0"/>
+        <w:spacing w:before="40" w:line="360" w:lineRule="auto"/>
+        <w:ind w:leftChars="360" w:left="720"/>
         <w:rPr>
           <w:rFonts w:ascii="ＭＳ 明朝" w:hAnsi="ＭＳ 明朝"/>
           <w:position w:val="2"/>
@@ -3382,6 +4361,14 @@
       </w:r>
       <w:r>
         <w:rPr>
+          <w:rFonts w:hint="eastAsia"/>
+          <w:sz w:val="24"/>
+          <w:u w:val="single"/>
+        </w:rPr>
+        <w:t xml:space="preserve"> Yuki Hagiwara</w:t>
+      </w:r>
+      <w:r>
+        <w:rPr>
           <w:sz w:val="24"/>
           <w:u w:val="single"/>
         </w:rPr>
@@ -3424,6 +4411,36 @@
       </w:r>
       <w:r>
         <w:rPr>
+          <w:rFonts w:hint="eastAsia"/>
+          <w:sz w:val="24"/>
+          <w:u w:val="single"/>
+        </w:rPr>
+        <w:t xml:space="preserve"> </w:t>
+      </w:r>
+      <w:r>
+        <w:rPr>
+          <w:sz w:val="24"/>
+          <w:u w:val="single"/>
+        </w:rPr>
+        <w:t>Application of mechanically responsive organic crystals</w:t>
+      </w:r>
+      <w:r>
+        <w:rPr>
+          <w:rFonts w:hint="eastAsia"/>
+          <w:sz w:val="24"/>
+          <w:u w:val="single"/>
+        </w:rPr>
+        <w:t xml:space="preserve"> </w:t>
+      </w:r>
+      <w:r>
+        <w:rPr>
+          <w:sz w:val="24"/>
+          <w:u w:val="single"/>
+        </w:rPr>
+        <w:t>to soft robots</w:t>
+      </w:r>
+      <w:r>
+        <w:rPr>
           <w:sz w:val="24"/>
           <w:u w:val="single"/>
         </w:rPr>
@@ -3479,7 +4496,7 @@
           <w:sz w:val="24"/>
           <w:u w:val="single"/>
         </w:rPr>
-        <w:t xml:space="preserve">Duration:            /          /        </w:t>
+        <w:t xml:space="preserve">Duration:       </w:t>
       </w:r>
       <w:r>
         <w:rPr>
@@ -3487,6 +4504,51 @@
           <w:sz w:val="24"/>
           <w:u w:val="single"/>
         </w:rPr>
+        <w:t>2024</w:t>
+      </w:r>
+      <w:r>
+        <w:rPr>
+          <w:sz w:val="24"/>
+          <w:u w:val="single"/>
+        </w:rPr>
+        <w:t xml:space="preserve"> /   </w:t>
+      </w:r>
+      <w:r>
+        <w:rPr>
+          <w:rFonts w:hint="eastAsia"/>
+          <w:sz w:val="24"/>
+          <w:u w:val="single"/>
+        </w:rPr>
+        <w:t>4</w:t>
+      </w:r>
+      <w:r>
+        <w:rPr>
+          <w:sz w:val="24"/>
+          <w:u w:val="single"/>
+        </w:rPr>
+        <w:t xml:space="preserve">    /    </w:t>
+      </w:r>
+      <w:r>
+        <w:rPr>
+          <w:rFonts w:hint="eastAsia"/>
+          <w:sz w:val="24"/>
+          <w:u w:val="single"/>
+        </w:rPr>
+        <w:t>1</w:t>
+      </w:r>
+      <w:r>
+        <w:rPr>
+          <w:sz w:val="24"/>
+          <w:u w:val="single"/>
+        </w:rPr>
+        <w:t xml:space="preserve">    </w:t>
+      </w:r>
+      <w:r>
+        <w:rPr>
+          <w:rFonts w:hint="eastAsia"/>
+          <w:sz w:val="24"/>
+          <w:u w:val="single"/>
+        </w:rPr>
         <w:t>―</w:t>
       </w:r>
       <w:r>
@@ -3494,7 +4556,52 @@
           <w:sz w:val="24"/>
           <w:u w:val="single"/>
         </w:rPr>
-        <w:t xml:space="preserve">            /          /          </w:t>
+        <w:t xml:space="preserve">      </w:t>
+      </w:r>
+      <w:r>
+        <w:rPr>
+          <w:rFonts w:hint="eastAsia"/>
+          <w:sz w:val="24"/>
+          <w:u w:val="single"/>
+        </w:rPr>
+        <w:t>2025</w:t>
+      </w:r>
+      <w:r>
+        <w:rPr>
+          <w:sz w:val="24"/>
+          <w:u w:val="single"/>
+        </w:rPr>
+        <w:t xml:space="preserve">    /    </w:t>
+      </w:r>
+      <w:r>
+        <w:rPr>
+          <w:rFonts w:hint="eastAsia"/>
+          <w:sz w:val="24"/>
+          <w:u w:val="single"/>
+        </w:rPr>
+        <w:t>9</w:t>
+      </w:r>
+      <w:r>
+        <w:rPr>
+          <w:sz w:val="24"/>
+          <w:u w:val="single"/>
+        </w:rPr>
+        <w:t xml:space="preserve">      /  </w:t>
+      </w:r>
+      <w:r>
+        <w:rPr>
+          <w:rFonts w:hint="eastAsia"/>
+          <w:sz w:val="24"/>
+          <w:u w:val="single"/>
+        </w:rPr>
+        <w:t>16</w:t>
+      </w:r>
+      <w:r>
+        <w:rPr>
+          <w:sz w:val="24"/>
+          <w:u w:val="single"/>
+        </w:rPr>
+        <w:t xml:space="preserve">       </w:t>
       </w:r>
     </w:p>
     <w:p>
@@ -3604,19 +4711,18 @@
           </w:rPr>
           <w:id w:val="-768074626"/>
           <w14:checkbox>
-            <w14:checked w14:val="0"/>
+            <w14:checked w14:val="1"/>
             <w14:checkedState w14:val="00FE" w14:font="Wingdings"/>
             <w14:uncheckedState w14:val="2610" w14:font="ＭＳ ゴシック"/>
           </w14:checkbox>
         </w:sdtPr>
-        <w:sdtEndPr/>
         <w:sdtContent>
           <w:r>
             <w:rPr>
-              <w:rFonts w:ascii="ＭＳ ゴシック" w:eastAsia="ＭＳ ゴシック" w:hAnsi="ＭＳ ゴシック" w:hint="eastAsia"/>
+              <w:rFonts w:hint="eastAsia"/>
               <w:sz w:val="24"/>
             </w:rPr>
-            <w:t>☐</w:t>
+            <w:sym w:font="Wingdings" w:char="F0FE"/>
           </w:r>
         </w:sdtContent>
       </w:sdt>
@@ -3654,7 +4760,6 @@
             <w14:uncheckedState w14:val="2610" w14:font="ＭＳ ゴシック"/>
           </w14:checkbox>
         </w:sdtPr>
-        <w:sdtEndPr/>
         <w:sdtContent>
           <w:r>
             <w:rPr>
@@ -3699,7 +4804,6 @@
             <w14:uncheckedState w14:val="2610" w14:font="ＭＳ ゴシック"/>
           </w14:checkbox>
         </w:sdtPr>
-        <w:sdtEndPr/>
         <w:sdtContent>
           <w:r>
             <w:rPr>
@@ -3762,7 +4866,6 @@
             <w14:uncheckedState w14:val="2610" w14:font="ＭＳ ゴシック"/>
           </w14:checkbox>
         </w:sdtPr>
-        <w:sdtEndPr/>
         <w:sdtContent>
           <w:r>
             <w:rPr>
@@ -3837,6 +4940,12 @@
           <w:sz w:val="24"/>
         </w:rPr>
       </w:pPr>
+      <w:r>
+        <w:rPr>
+          <w:sz w:val="24"/>
+        </w:rPr>
+        <w:t>During his stay in my laboratory, Dr. Hagiwara demonstrated exceptional insight and technical expertise as our sole specialist in organic crystal materials. Leveraging his pioneering discoveries of photothermal effects and natural vibrations, and through extensive scientific discussions, he conceived and developed "Visible-Light-Driven Dyed Bio-Molecular Crystal Actuators." This work successfully achieved photothermal expansion under visible light up to 660 nm. Furthermore, using Atomic Force Microscopy, he quantified the piezoelectric coefficients of these dyed crystals, confirming values significantly higher than those of standard organic crystals. These achievements represent a major breakthrough in the field, expanding the functional potential of organic crystal actuators through dyeing and piezoelectricity.</w:t>
+      </w:r>
     </w:p>
     <w:p>
       <w:pPr>
@@ -3853,134 +4962,25 @@
           <w:sz w:val="24"/>
         </w:rPr>
       </w:pPr>
-    </w:p>
-    <w:p>
-      <w:pPr>
-        <w:spacing w:line="260" w:lineRule="exact"/>
-        <w:rPr>
-          <w:sz w:val="24"/>
-        </w:rPr>
-      </w:pPr>
-    </w:p>
-    <w:p>
-      <w:pPr>
-        <w:spacing w:line="260" w:lineRule="exact"/>
-        <w:rPr>
-          <w:sz w:val="24"/>
-        </w:rPr>
-      </w:pPr>
-    </w:p>
-    <w:p>
-      <w:pPr>
-        <w:spacing w:line="260" w:lineRule="exact"/>
-        <w:rPr>
-          <w:sz w:val="24"/>
-        </w:rPr>
-      </w:pPr>
-    </w:p>
-    <w:p>
-      <w:pPr>
-        <w:spacing w:line="260" w:lineRule="exact"/>
-        <w:rPr>
-          <w:sz w:val="24"/>
-        </w:rPr>
-      </w:pPr>
-    </w:p>
-    <w:p>
-      <w:pPr>
-        <w:spacing w:line="260" w:lineRule="exact"/>
-        <w:rPr>
-          <w:sz w:val="24"/>
-        </w:rPr>
-      </w:pPr>
-    </w:p>
-    <w:p>
-      <w:pPr>
-        <w:spacing w:line="260" w:lineRule="exact"/>
-        <w:rPr>
-          <w:sz w:val="24"/>
-        </w:rPr>
-      </w:pPr>
-    </w:p>
-    <w:p>
-      <w:pPr>
-        <w:spacing w:line="260" w:lineRule="exact"/>
-        <w:rPr>
-          <w:sz w:val="24"/>
-        </w:rPr>
-      </w:pPr>
-    </w:p>
-    <w:p>
-      <w:pPr>
-        <w:spacing w:line="260" w:lineRule="exact"/>
-        <w:rPr>
-          <w:sz w:val="24"/>
-        </w:rPr>
-      </w:pPr>
-    </w:p>
-    <w:p>
-      <w:pPr>
-        <w:spacing w:line="260" w:lineRule="exact"/>
-        <w:rPr>
-          <w:sz w:val="24"/>
-        </w:rPr>
-      </w:pPr>
-    </w:p>
-    <w:p>
-      <w:pPr>
-        <w:spacing w:line="260" w:lineRule="exact"/>
-        <w:rPr>
-          <w:sz w:val="24"/>
-        </w:rPr>
-      </w:pPr>
-    </w:p>
-    <w:p>
-      <w:pPr>
-        <w:spacing w:line="260" w:lineRule="exact"/>
-        <w:rPr>
-          <w:sz w:val="24"/>
-        </w:rPr>
-      </w:pPr>
-    </w:p>
-    <w:p>
-      <w:pPr>
-        <w:spacing w:line="260" w:lineRule="exact"/>
-        <w:rPr>
-          <w:sz w:val="24"/>
-        </w:rPr>
-      </w:pPr>
-    </w:p>
-    <w:p>
-      <w:pPr>
-        <w:spacing w:line="260" w:lineRule="exact"/>
-        <w:rPr>
-          <w:sz w:val="24"/>
-        </w:rPr>
-      </w:pPr>
-    </w:p>
-    <w:p>
-      <w:pPr>
-        <w:spacing w:line="260" w:lineRule="exact"/>
-        <w:rPr>
-          <w:sz w:val="24"/>
-        </w:rPr>
-      </w:pPr>
-    </w:p>
-    <w:p>
-      <w:pPr>
-        <w:spacing w:line="260" w:lineRule="exact"/>
-        <w:rPr>
-          <w:sz w:val="24"/>
-        </w:rPr>
-      </w:pPr>
-    </w:p>
-    <w:p>
-      <w:pPr>
-        <w:spacing w:line="260" w:lineRule="exact"/>
-        <w:rPr>
-          <w:sz w:val="24"/>
-        </w:rPr>
-      </w:pPr>
+      <w:r>
+        <w:rPr>
+          <w:sz w:val="24"/>
+        </w:rPr>
+        <w:t xml:space="preserve">Dr. Hagiwara also exhibited outstanding international leadership, notably serving as a Session Chair at MARSS 2024 and fostering a robust research network between Japan and Europe through his participation in ICP 2025. Overall, his achievements have far exceeded the original proposal, successfully paving a practical path to transition organic crystal research from fundamental </w:t>
+      </w:r>
+      <w:r>
+        <w:rPr>
+          <w:rFonts w:hint="eastAsia"/>
+          <w:sz w:val="24"/>
+        </w:rPr>
+        <w:t>chemistry</w:t>
+      </w:r>
+      <w:r>
+        <w:rPr>
+          <w:sz w:val="24"/>
+        </w:rPr>
+        <w:t xml:space="preserve"> to soft robotics applications. We are currently preparing a manuscript based on these significant results.</w:t>
+      </w:r>
     </w:p>
     <w:p>
       <w:pPr>
@@ -4065,6 +5065,14 @@
           <w:u w:val="single"/>
         </w:rPr>
         <w:t>Position and Affiliation:</w:t>
+      </w:r>
+      <w:r>
+        <w:rPr>
+          <w:rFonts w:hint="eastAsia"/>
+          <w:sz w:val="24"/>
+          <w:u w:val="single"/>
+        </w:rPr>
+        <w:t xml:space="preserve"> Professor, </w:t>
       </w:r>
       <w:r>
         <w:rPr>
@@ -4167,7 +5175,7 @@
 </file>
 
 <file path=word/endnotes.xml><?xml version="1.0" encoding="utf-8"?>
-<w:endnotes xmlns:wpc="http://schemas.microsoft.com/office/word/2010/wordprocessingCanvas" xmlns:cx="http://schemas.microsoft.com/office/drawing/2014/chartex" xmlns:cx1="http://schemas.microsoft.com/office/drawing/2015/9/8/chartex" xmlns:cx2="http://schemas.microsoft.com/office/drawing/2015/10/21/chartex" xmlns:cx3="http://schemas.microsoft.com/office/drawing/2016/5/9/chartex" xmlns:cx4="http://schemas.microsoft.com/office/drawing/2016/5/10/chartex" xmlns:cx5="http://schemas.microsoft.com/office/drawing/2016/5/11/chartex" xmlns:cx6="http://schemas.microsoft.com/office/drawing/2016/5/12/chartex" xmlns:cx7="http://schemas.microsoft.com/office/drawing/2016/5/13/chartex" xmlns:cx8="http://schemas.microsoft.com/office/drawing/2016/5/14/chartex" xmlns:mc="http://schemas.openxmlformats.org/markup-compatibility/2006" xmlns:aink="http://schemas.microsoft.com/office/drawing/2016/ink" xmlns:am3d="http://schemas.microsoft.com/office/drawing/2017/model3d" xmlns:o="urn:schemas-microsoft-com:office:office" xmlns:r="http://schemas.openxmlformats.org/officeDocument/2006/relationships" xmlns:m="http://schemas.openxmlformats.org/officeDocument/2006/math" xmlns:v="urn:schemas-microsoft-com:vml" xmlns:wp14="http://schemas.microsoft.com/office/word/2010/wordprocessingDrawing" xmlns:wp="http://schemas.openxmlformats.org/drawingml/2006/wordprocessingDrawing" xmlns:w10="urn:schemas-microsoft-com:office:word" xmlns:w="http://schemas.openxmlformats.org/wordprocessingml/2006/main" xmlns:w14="http://schemas.microsoft.com/office/word/2010/wordml" xmlns:w15="http://schemas.microsoft.com/office/word/2012/wordml" xmlns:w16cex="http://schemas.microsoft.com/office/word/2018/wordml/cex" xmlns:w16cid="http://schemas.microsoft.com/office/word/2016/wordml/cid" xmlns:w16="http://schemas.microsoft.com/office/word/2018/wordml" xmlns:w16sdtdh="http://schemas.microsoft.com/office/word/2020/wordml/sdtdatahash" xmlns:w16se="http://schemas.microsoft.com/office/word/2015/wordml/symex" xmlns:wpg="http://schemas.microsoft.com/office/word/2010/wordprocessingGroup" xmlns:wpi="http://schemas.microsoft.com/office/word/2010/wordprocessingInk" xmlns:wne="http://schemas.microsoft.com/office/word/2006/wordml" xmlns:wps="http://schemas.microsoft.com/office/word/2010/wordprocessingShape" mc:Ignorable="w14 w15 w16se w16cid w16 w16cex w16sdtdh wp14">
+<w:endnotes xmlns:wpc="http://schemas.microsoft.com/office/word/2010/wordprocessingCanvas" xmlns:cx="http://schemas.microsoft.com/office/drawing/2014/chartex" xmlns:cx1="http://schemas.microsoft.com/office/drawing/2015/9/8/chartex" xmlns:cx2="http://schemas.microsoft.com/office/drawing/2015/10/21/chartex" xmlns:cx3="http://schemas.microsoft.com/office/drawing/2016/5/9/chartex" xmlns:cx4="http://schemas.microsoft.com/office/drawing/2016/5/10/chartex" xmlns:cx5="http://schemas.microsoft.com/office/drawing/2016/5/11/chartex" xmlns:cx6="http://schemas.microsoft.com/office/drawing/2016/5/12/chartex" xmlns:cx7="http://schemas.microsoft.com/office/drawing/2016/5/13/chartex" xmlns:cx8="http://schemas.microsoft.com/office/drawing/2016/5/14/chartex" xmlns:mc="http://schemas.openxmlformats.org/markup-compatibility/2006" xmlns:aink="http://schemas.microsoft.com/office/drawing/2016/ink" xmlns:am3d="http://schemas.microsoft.com/office/drawing/2017/model3d" xmlns:o="urn:schemas-microsoft-com:office:office" xmlns:oel="http://schemas.microsoft.com/office/2019/extlst" xmlns:r="http://schemas.openxmlformats.org/officeDocument/2006/relationships" xmlns:m="http://schemas.openxmlformats.org/officeDocument/2006/math" xmlns:v="urn:schemas-microsoft-com:vml" xmlns:wp14="http://schemas.microsoft.com/office/word/2010/wordprocessingDrawing" xmlns:wp="http://schemas.openxmlformats.org/drawingml/2006/wordprocessingDrawing" xmlns:w10="urn:schemas-microsoft-com:office:word" xmlns:w="http://schemas.openxmlformats.org/wordprocessingml/2006/main" xmlns:w14="http://schemas.microsoft.com/office/word/2010/wordml" xmlns:w15="http://schemas.microsoft.com/office/word/2012/wordml" xmlns:w16cex="http://schemas.microsoft.com/office/word/2018/wordml/cex" xmlns:w16cid="http://schemas.microsoft.com/office/word/2016/wordml/cid" xmlns:w16="http://schemas.microsoft.com/office/word/2018/wordml" xmlns:w16du="http://schemas.microsoft.com/office/word/2023/wordml/word16du" xmlns:w16sdtdh="http://schemas.microsoft.com/office/word/2020/wordml/sdtdatahash" xmlns:w16sdtfl="http://schemas.microsoft.com/office/word/2024/wordml/sdtformatlock" xmlns:w16se="http://schemas.microsoft.com/office/word/2015/wordml/symex" xmlns:wpg="http://schemas.microsoft.com/office/word/2010/wordprocessingGroup" xmlns:wpi="http://schemas.microsoft.com/office/word/2010/wordprocessingInk" xmlns:wne="http://schemas.microsoft.com/office/word/2006/wordml" xmlns:wps="http://schemas.microsoft.com/office/word/2010/wordprocessingShape" mc:Ignorable="w14 w15 w16se w16cid w16 w16cex w16sdtdh w16sdtfl w16du wp14">
   <w:endnote w:type="separator" w:id="-1">
     <w:p>
       <w:r>
@@ -4186,7 +5194,7 @@
 </file>
 
 <file path=word/footnotes.xml><?xml version="1.0" encoding="utf-8"?>
-<w:footnotes xmlns:wpc="http://schemas.microsoft.com/office/word/2010/wordprocessingCanvas" xmlns:cx="http://schemas.microsoft.com/office/drawing/2014/chartex" xmlns:cx1="http://schemas.microsoft.com/office/drawing/2015/9/8/chartex" xmlns:cx2="http://schemas.microsoft.com/office/drawing/2015/10/21/chartex" xmlns:cx3="http://schemas.microsoft.com/office/drawing/2016/5/9/chartex" xmlns:cx4="http://schemas.microsoft.com/office/drawing/2016/5/10/chartex" xmlns:cx5="http://schemas.microsoft.com/office/drawing/2016/5/11/chartex" xmlns:cx6="http://schemas.microsoft.com/office/drawing/2016/5/12/chartex" xmlns:cx7="http://schemas.microsoft.com/office/drawing/2016/5/13/chartex" xmlns:cx8="http://schemas.microsoft.com/office/drawing/2016/5/14/chartex" xmlns:mc="http://schemas.openxmlformats.org/markup-compatibility/2006" xmlns:aink="http://schemas.microsoft.com/office/drawing/2016/ink" xmlns:am3d="http://schemas.microsoft.com/office/drawing/2017/model3d" xmlns:o="urn:schemas-microsoft-com:office:office" xmlns:r="http://schemas.openxmlformats.org/officeDocument/2006/relationships" xmlns:m="http://schemas.openxmlformats.org/officeDocument/2006/math" xmlns:v="urn:schemas-microsoft-com:vml" xmlns:wp14="http://schemas.microsoft.com/office/word/2010/wordprocessingDrawing" xmlns:wp="http://schemas.openxmlformats.org/drawingml/2006/wordprocessingDrawing" xmlns:w10="urn:schemas-microsoft-com:office:word" xmlns:w="http://schemas.openxmlformats.org/wordprocessingml/2006/main" xmlns:w14="http://schemas.microsoft.com/office/word/2010/wordml" xmlns:w15="http://schemas.microsoft.com/office/word/2012/wordml" xmlns:w16cex="http://schemas.microsoft.com/office/word/2018/wordml/cex" xmlns:w16cid="http://schemas.microsoft.com/office/word/2016/wordml/cid" xmlns:w16="http://schemas.microsoft.com/office/word/2018/wordml" xmlns:w16sdtdh="http://schemas.microsoft.com/office/word/2020/wordml/sdtdatahash" xmlns:w16se="http://schemas.microsoft.com/office/word/2015/wordml/symex" xmlns:wpg="http://schemas.microsoft.com/office/word/2010/wordprocessingGroup" xmlns:wpi="http://schemas.microsoft.com/office/word/2010/wordprocessingInk" xmlns:wne="http://schemas.microsoft.com/office/word/2006/wordml" xmlns:wps="http://schemas.microsoft.com/office/word/2010/wordprocessingShape" mc:Ignorable="w14 w15 w16se w16cid w16 w16cex w16sdtdh wp14">
+<w:footnotes xmlns:wpc="http://schemas.microsoft.com/office/word/2010/wordprocessingCanvas" xmlns:cx="http://schemas.microsoft.com/office/drawing/2014/chartex" xmlns:cx1="http://schemas.microsoft.com/office/drawing/2015/9/8/chartex" xmlns:cx2="http://schemas.microsoft.com/office/drawing/2015/10/21/chartex" xmlns:cx3="http://schemas.microsoft.com/office/drawing/2016/5/9/chartex" xmlns:cx4="http://schemas.microsoft.com/office/drawing/2016/5/10/chartex" xmlns:cx5="http://schemas.microsoft.com/office/drawing/2016/5/11/chartex" xmlns:cx6="http://schemas.microsoft.com/office/drawing/2016/5/12/chartex" xmlns:cx7="http://schemas.microsoft.com/office/drawing/2016/5/13/chartex" xmlns:cx8="http://schemas.microsoft.com/office/drawing/2016/5/14/chartex" xmlns:mc="http://schemas.openxmlformats.org/markup-compatibility/2006" xmlns:aink="http://schemas.microsoft.com/office/drawing/2016/ink" xmlns:am3d="http://schemas.microsoft.com/office/drawing/2017/model3d" xmlns:o="urn:schemas-microsoft-com:office:office" xmlns:oel="http://schemas.microsoft.com/office/2019/extlst" xmlns:r="http://schemas.openxmlformats.org/officeDocument/2006/relationships" xmlns:m="http://schemas.openxmlformats.org/officeDocument/2006/math" xmlns:v="urn:schemas-microsoft-com:vml" xmlns:wp14="http://schemas.microsoft.com/office/word/2010/wordprocessingDrawing" xmlns:wp="http://schemas.openxmlformats.org/drawingml/2006/wordprocessingDrawing" xmlns:w10="urn:schemas-microsoft-com:office:word" xmlns:w="http://schemas.openxmlformats.org/wordprocessingml/2006/main" xmlns:w14="http://schemas.microsoft.com/office/word/2010/wordml" xmlns:w15="http://schemas.microsoft.com/office/word/2012/wordml" xmlns:w16cex="http://schemas.microsoft.com/office/word/2018/wordml/cex" xmlns:w16cid="http://schemas.microsoft.com/office/word/2016/wordml/cid" xmlns:w16="http://schemas.microsoft.com/office/word/2018/wordml" xmlns:w16du="http://schemas.microsoft.com/office/word/2023/wordml/word16du" xmlns:w16sdtdh="http://schemas.microsoft.com/office/word/2020/wordml/sdtdatahash" xmlns:w16sdtfl="http://schemas.microsoft.com/office/word/2024/wordml/sdtformatlock" xmlns:w16se="http://schemas.microsoft.com/office/word/2015/wordml/symex" xmlns:wpg="http://schemas.microsoft.com/office/word/2010/wordprocessingGroup" xmlns:wpi="http://schemas.microsoft.com/office/word/2010/wordprocessingInk" xmlns:wne="http://schemas.microsoft.com/office/word/2006/wordml" xmlns:wps="http://schemas.microsoft.com/office/word/2010/wordprocessingShape" mc:Ignorable="w14 w15 w16se w16cid w16 w16cex w16sdtdh w16sdtfl w16du wp14">
   <w:footnote w:type="separator" w:id="-1">
     <w:p>
       <w:r>
@@ -4205,7 +5213,7 @@
 </file>
 
 <file path=word/numbering.xml><?xml version="1.0" encoding="utf-8"?>
-<w:numbering xmlns:wpc="http://schemas.microsoft.com/office/word/2010/wordprocessingCanvas" xmlns:cx="http://schemas.microsoft.com/office/drawing/2014/chartex" xmlns:cx1="http://schemas.microsoft.com/office/drawing/2015/9/8/chartex" xmlns:cx2="http://schemas.microsoft.com/office/drawing/2015/10/21/chartex" xmlns:cx3="http://schemas.microsoft.com/office/drawing/2016/5/9/chartex" xmlns:cx4="http://schemas.microsoft.com/office/drawing/2016/5/10/chartex" xmlns:cx5="http://schemas.microsoft.com/office/drawing/2016/5/11/chartex" xmlns:cx6="http://schemas.microsoft.com/office/drawing/2016/5/12/chartex" xmlns:cx7="http://schemas.microsoft.com/office/drawing/2016/5/13/chartex" xmlns:cx8="http://schemas.microsoft.com/office/drawing/2016/5/14/chartex" xmlns:mc="http://schemas.openxmlformats.org/markup-compatibility/2006" xmlns:aink="http://schemas.microsoft.com/office/drawing/2016/ink" xmlns:am3d="http://schemas.microsoft.com/office/drawing/2017/model3d" xmlns:o="urn:schemas-microsoft-com:office:office" xmlns:r="http://schemas.openxmlformats.org/officeDocument/2006/relationships" xmlns:m="http://schemas.openxmlformats.org/officeDocument/2006/math" xmlns:v="urn:schemas-microsoft-com:vml" xmlns:wp14="http://schemas.microsoft.com/office/word/2010/wordprocessingDrawing" xmlns:wp="http://schemas.openxmlformats.org/drawingml/2006/wordprocessingDrawing" xmlns:w10="urn:schemas-microsoft-com:office:word" xmlns:w="http://schemas.openxmlformats.org/wordprocessingml/2006/main" xmlns:w14="http://schemas.microsoft.com/office/word/2010/wordml" xmlns:w15="http://schemas.microsoft.com/office/word/2012/wordml" xmlns:w16cex="http://schemas.microsoft.com/office/word/2018/wordml/cex" xmlns:w16cid="http://schemas.microsoft.com/office/word/2016/wordml/cid" xmlns:w16="http://schemas.microsoft.com/office/word/2018/wordml" xmlns:w16sdtdh="http://schemas.microsoft.com/office/word/2020/wordml/sdtdatahash" xmlns:w16se="http://schemas.microsoft.com/office/word/2015/wordml/symex" xmlns:wpg="http://schemas.microsoft.com/office/word/2010/wordprocessingGroup" xmlns:wpi="http://schemas.microsoft.com/office/word/2010/wordprocessingInk" xmlns:wne="http://schemas.microsoft.com/office/word/2006/wordml" xmlns:wps="http://schemas.microsoft.com/office/word/2010/wordprocessingShape" mc:Ignorable="w14 w15 w16se w16cid w16 w16cex w16sdtdh wp14">
+<w:numbering xmlns:wpc="http://schemas.microsoft.com/office/word/2010/wordprocessingCanvas" xmlns:cx="http://schemas.microsoft.com/office/drawing/2014/chartex" xmlns:cx1="http://schemas.microsoft.com/office/drawing/2015/9/8/chartex" xmlns:cx2="http://schemas.microsoft.com/office/drawing/2015/10/21/chartex" xmlns:cx3="http://schemas.microsoft.com/office/drawing/2016/5/9/chartex" xmlns:cx4="http://schemas.microsoft.com/office/drawing/2016/5/10/chartex" xmlns:cx5="http://schemas.microsoft.com/office/drawing/2016/5/11/chartex" xmlns:cx6="http://schemas.microsoft.com/office/drawing/2016/5/12/chartex" xmlns:cx7="http://schemas.microsoft.com/office/drawing/2016/5/13/chartex" xmlns:cx8="http://schemas.microsoft.com/office/drawing/2016/5/14/chartex" xmlns:mc="http://schemas.openxmlformats.org/markup-compatibility/2006" xmlns:aink="http://schemas.microsoft.com/office/drawing/2016/ink" xmlns:am3d="http://schemas.microsoft.com/office/drawing/2017/model3d" xmlns:o="urn:schemas-microsoft-com:office:office" xmlns:oel="http://schemas.microsoft.com/office/2019/extlst" xmlns:r="http://schemas.openxmlformats.org/officeDocument/2006/relationships" xmlns:m="http://schemas.openxmlformats.org/officeDocument/2006/math" xmlns:v="urn:schemas-microsoft-com:vml" xmlns:wp14="http://schemas.microsoft.com/office/word/2010/wordprocessingDrawing" xmlns:wp="http://schemas.openxmlformats.org/drawingml/2006/wordprocessingDrawing" xmlns:w10="urn:schemas-microsoft-com:office:word" xmlns:w="http://schemas.openxmlformats.org/wordprocessingml/2006/main" xmlns:w14="http://schemas.microsoft.com/office/word/2010/wordml" xmlns:w15="http://schemas.microsoft.com/office/word/2012/wordml" xmlns:w16cex="http://schemas.microsoft.com/office/word/2018/wordml/cex" xmlns:w16cid="http://schemas.microsoft.com/office/word/2016/wordml/cid" xmlns:w16="http://schemas.microsoft.com/office/word/2018/wordml" xmlns:w16du="http://schemas.microsoft.com/office/word/2023/wordml/word16du" xmlns:w16sdtdh="http://schemas.microsoft.com/office/word/2020/wordml/sdtdatahash" xmlns:w16sdtfl="http://schemas.microsoft.com/office/word/2024/wordml/sdtformatlock" xmlns:w16se="http://schemas.microsoft.com/office/word/2015/wordml/symex" xmlns:wpg="http://schemas.microsoft.com/office/word/2010/wordprocessingGroup" xmlns:wpi="http://schemas.microsoft.com/office/word/2010/wordprocessingInk" xmlns:wne="http://schemas.microsoft.com/office/word/2006/wordml" xmlns:wps="http://schemas.microsoft.com/office/word/2010/wordprocessingShape" mc:Ignorable="w14 w15 w16se w16cid w16 w16cex w16sdtdh w16sdtfl w16du wp14">
   <w:abstractNum w:abstractNumId="0" w15:restartNumberingAfterBreak="0">
     <w:nsid w:val="11B74481"/>
     <w:multiLevelType w:val="hybridMultilevel"/>
@@ -4323,6 +5331,178 @@
     </w:lvl>
   </w:abstractNum>
   <w:abstractNum w:abstractNumId="1" w15:restartNumberingAfterBreak="0">
+    <w:nsid w:val="20AF1C20"/>
+    <w:multiLevelType w:val="hybridMultilevel"/>
+    <w:tmpl w:val="801E7394"/>
+    <w:lvl w:ilvl="0" w:tplc="0409000F">
+      <w:start w:val="1"/>
+      <w:numFmt w:val="decimal"/>
+      <w:lvlText w:val="%1."/>
+      <w:lvlJc w:val="left"/>
+      <w:pPr>
+        <w:ind w:left="440" w:hanging="440"/>
+      </w:pPr>
+    </w:lvl>
+    <w:lvl w:ilvl="1" w:tplc="04090017" w:tentative="1">
+      <w:start w:val="1"/>
+      <w:numFmt w:val="aiueoFullWidth"/>
+      <w:lvlText w:val="(%2)"/>
+      <w:lvlJc w:val="left"/>
+      <w:pPr>
+        <w:ind w:left="880" w:hanging="440"/>
+      </w:pPr>
+    </w:lvl>
+    <w:lvl w:ilvl="2" w:tplc="04090011" w:tentative="1">
+      <w:start w:val="1"/>
+      <w:numFmt w:val="decimalEnclosedCircle"/>
+      <w:lvlText w:val="%3"/>
+      <w:lvlJc w:val="left"/>
+      <w:pPr>
+        <w:ind w:left="1320" w:hanging="440"/>
+      </w:pPr>
+    </w:lvl>
+    <w:lvl w:ilvl="3" w:tplc="0409000F" w:tentative="1">
+      <w:start w:val="1"/>
+      <w:numFmt w:val="decimal"/>
+      <w:lvlText w:val="%4."/>
+      <w:lvlJc w:val="left"/>
+      <w:pPr>
+        <w:ind w:left="1760" w:hanging="440"/>
+      </w:pPr>
+    </w:lvl>
+    <w:lvl w:ilvl="4" w:tplc="04090017" w:tentative="1">
+      <w:start w:val="1"/>
+      <w:numFmt w:val="aiueoFullWidth"/>
+      <w:lvlText w:val="(%5)"/>
+      <w:lvlJc w:val="left"/>
+      <w:pPr>
+        <w:ind w:left="2200" w:hanging="440"/>
+      </w:pPr>
+    </w:lvl>
+    <w:lvl w:ilvl="5" w:tplc="04090011" w:tentative="1">
+      <w:start w:val="1"/>
+      <w:numFmt w:val="decimalEnclosedCircle"/>
+      <w:lvlText w:val="%6"/>
+      <w:lvlJc w:val="left"/>
+      <w:pPr>
+        <w:ind w:left="2640" w:hanging="440"/>
+      </w:pPr>
+    </w:lvl>
+    <w:lvl w:ilvl="6" w:tplc="0409000F" w:tentative="1">
+      <w:start w:val="1"/>
+      <w:numFmt w:val="decimal"/>
+      <w:lvlText w:val="%7."/>
+      <w:lvlJc w:val="left"/>
+      <w:pPr>
+        <w:ind w:left="3080" w:hanging="440"/>
+      </w:pPr>
+    </w:lvl>
+    <w:lvl w:ilvl="7" w:tplc="04090017" w:tentative="1">
+      <w:start w:val="1"/>
+      <w:numFmt w:val="aiueoFullWidth"/>
+      <w:lvlText w:val="(%8)"/>
+      <w:lvlJc w:val="left"/>
+      <w:pPr>
+        <w:ind w:left="3520" w:hanging="440"/>
+      </w:pPr>
+    </w:lvl>
+    <w:lvl w:ilvl="8" w:tplc="04090011" w:tentative="1">
+      <w:start w:val="1"/>
+      <w:numFmt w:val="decimalEnclosedCircle"/>
+      <w:lvlText w:val="%9"/>
+      <w:lvlJc w:val="left"/>
+      <w:pPr>
+        <w:ind w:left="3960" w:hanging="440"/>
+      </w:pPr>
+    </w:lvl>
+  </w:abstractNum>
+  <w:abstractNum w:abstractNumId="2" w15:restartNumberingAfterBreak="0">
+    <w:nsid w:val="36396ACC"/>
+    <w:multiLevelType w:val="hybridMultilevel"/>
+    <w:tmpl w:val="801E7394"/>
+    <w:lvl w:ilvl="0" w:tplc="FFFFFFFF">
+      <w:start w:val="1"/>
+      <w:numFmt w:val="decimal"/>
+      <w:lvlText w:val="%1."/>
+      <w:lvlJc w:val="left"/>
+      <w:pPr>
+        <w:ind w:left="440" w:hanging="440"/>
+      </w:pPr>
+    </w:lvl>
+    <w:lvl w:ilvl="1" w:tplc="FFFFFFFF" w:tentative="1">
+      <w:start w:val="1"/>
+      <w:numFmt w:val="aiueoFullWidth"/>
+      <w:lvlText w:val="(%2)"/>
+      <w:lvlJc w:val="left"/>
+      <w:pPr>
+        <w:ind w:left="880" w:hanging="440"/>
+      </w:pPr>
+    </w:lvl>
+    <w:lvl w:ilvl="2" w:tplc="FFFFFFFF" w:tentative="1">
+      <w:start w:val="1"/>
+      <w:numFmt w:val="decimalEnclosedCircle"/>
+      <w:lvlText w:val="%3"/>
+      <w:lvlJc w:val="left"/>
+      <w:pPr>
+        <w:ind w:left="1320" w:hanging="440"/>
+      </w:pPr>
+    </w:lvl>
+    <w:lvl w:ilvl="3" w:tplc="FFFFFFFF" w:tentative="1">
+      <w:start w:val="1"/>
+      <w:numFmt w:val="decimal"/>
+      <w:lvlText w:val="%4."/>
+      <w:lvlJc w:val="left"/>
+      <w:pPr>
+        <w:ind w:left="1760" w:hanging="440"/>
+      </w:pPr>
+    </w:lvl>
+    <w:lvl w:ilvl="4" w:tplc="FFFFFFFF" w:tentative="1">
+      <w:start w:val="1"/>
+      <w:numFmt w:val="aiueoFullWidth"/>
+      <w:lvlText w:val="(%5)"/>
+      <w:lvlJc w:val="left"/>
+      <w:pPr>
+        <w:ind w:left="2200" w:hanging="440"/>
+      </w:pPr>
+    </w:lvl>
+    <w:lvl w:ilvl="5" w:tplc="FFFFFFFF" w:tentative="1">
+      <w:start w:val="1"/>
+      <w:numFmt w:val="decimalEnclosedCircle"/>
+      <w:lvlText w:val="%6"/>
+      <w:lvlJc w:val="left"/>
+      <w:pPr>
+        <w:ind w:left="2640" w:hanging="440"/>
+      </w:pPr>
+    </w:lvl>
+    <w:lvl w:ilvl="6" w:tplc="FFFFFFFF" w:tentative="1">
+      <w:start w:val="1"/>
+      <w:numFmt w:val="decimal"/>
+      <w:lvlText w:val="%7."/>
+      <w:lvlJc w:val="left"/>
+      <w:pPr>
+        <w:ind w:left="3080" w:hanging="440"/>
+      </w:pPr>
+    </w:lvl>
+    <w:lvl w:ilvl="7" w:tplc="FFFFFFFF" w:tentative="1">
+      <w:start w:val="1"/>
+      <w:numFmt w:val="aiueoFullWidth"/>
+      <w:lvlText w:val="(%8)"/>
+      <w:lvlJc w:val="left"/>
+      <w:pPr>
+        <w:ind w:left="3520" w:hanging="440"/>
+      </w:pPr>
+    </w:lvl>
+    <w:lvl w:ilvl="8" w:tplc="FFFFFFFF" w:tentative="1">
+      <w:start w:val="1"/>
+      <w:numFmt w:val="decimalEnclosedCircle"/>
+      <w:lvlText w:val="%9"/>
+      <w:lvlJc w:val="left"/>
+      <w:pPr>
+        <w:ind w:left="3960" w:hanging="440"/>
+      </w:pPr>
+    </w:lvl>
+  </w:abstractNum>
+  <w:abstractNum w:abstractNumId="3" w15:restartNumberingAfterBreak="0">
     <w:nsid w:val="3881757B"/>
     <w:multiLevelType w:val="hybridMultilevel"/>
     <w:tmpl w:val="A3A6A7DA"/>
@@ -4408,7 +5588,7 @@
       </w:pPr>
     </w:lvl>
   </w:abstractNum>
-  <w:abstractNum w:abstractNumId="2" w15:restartNumberingAfterBreak="0">
+  <w:abstractNum w:abstractNumId="4" w15:restartNumberingAfterBreak="0">
     <w:nsid w:val="50227B6B"/>
     <w:multiLevelType w:val="hybridMultilevel"/>
     <w:tmpl w:val="D9E60708"/>
@@ -4524,7 +5704,93 @@
       </w:pPr>
     </w:lvl>
   </w:abstractNum>
-  <w:abstractNum w:abstractNumId="3" w15:restartNumberingAfterBreak="0">
+  <w:abstractNum w:abstractNumId="5" w15:restartNumberingAfterBreak="0">
+    <w:nsid w:val="5D571BE8"/>
+    <w:multiLevelType w:val="hybridMultilevel"/>
+    <w:tmpl w:val="8FEA9446"/>
+    <w:lvl w:ilvl="0" w:tplc="0409000F">
+      <w:start w:val="1"/>
+      <w:numFmt w:val="decimal"/>
+      <w:lvlText w:val="%1."/>
+      <w:lvlJc w:val="left"/>
+      <w:pPr>
+        <w:ind w:left="440" w:hanging="440"/>
+      </w:pPr>
+    </w:lvl>
+    <w:lvl w:ilvl="1" w:tplc="04090017" w:tentative="1">
+      <w:start w:val="1"/>
+      <w:numFmt w:val="aiueoFullWidth"/>
+      <w:lvlText w:val="(%2)"/>
+      <w:lvlJc w:val="left"/>
+      <w:pPr>
+        <w:ind w:left="880" w:hanging="440"/>
+      </w:pPr>
+    </w:lvl>
+    <w:lvl w:ilvl="2" w:tplc="04090011" w:tentative="1">
+      <w:start w:val="1"/>
+      <w:numFmt w:val="decimalEnclosedCircle"/>
+      <w:lvlText w:val="%3"/>
+      <w:lvlJc w:val="left"/>
+      <w:pPr>
+        <w:ind w:left="1320" w:hanging="440"/>
+      </w:pPr>
+    </w:lvl>
+    <w:lvl w:ilvl="3" w:tplc="0409000F" w:tentative="1">
+      <w:start w:val="1"/>
+      <w:numFmt w:val="decimal"/>
+      <w:lvlText w:val="%4."/>
+      <w:lvlJc w:val="left"/>
+      <w:pPr>
+        <w:ind w:left="1760" w:hanging="440"/>
+      </w:pPr>
+    </w:lvl>
+    <w:lvl w:ilvl="4" w:tplc="04090017" w:tentative="1">
+      <w:start w:val="1"/>
+      <w:numFmt w:val="aiueoFullWidth"/>
+      <w:lvlText w:val="(%5)"/>
+      <w:lvlJc w:val="left"/>
+      <w:pPr>
+        <w:ind w:left="2200" w:hanging="440"/>
+      </w:pPr>
+    </w:lvl>
+    <w:lvl w:ilvl="5" w:tplc="04090011" w:tentative="1">
+      <w:start w:val="1"/>
+      <w:numFmt w:val="decimalEnclosedCircle"/>
+      <w:lvlText w:val="%6"/>
+      <w:lvlJc w:val="left"/>
+      <w:pPr>
+        <w:ind w:left="2640" w:hanging="440"/>
+      </w:pPr>
+    </w:lvl>
+    <w:lvl w:ilvl="6" w:tplc="0409000F" w:tentative="1">
+      <w:start w:val="1"/>
+      <w:numFmt w:val="decimal"/>
+      <w:lvlText w:val="%7."/>
+      <w:lvlJc w:val="left"/>
+      <w:pPr>
+        <w:ind w:left="3080" w:hanging="440"/>
+      </w:pPr>
+    </w:lvl>
+    <w:lvl w:ilvl="7" w:tplc="04090017" w:tentative="1">
+      <w:start w:val="1"/>
+      <w:numFmt w:val="aiueoFullWidth"/>
+      <w:lvlText w:val="(%8)"/>
+      <w:lvlJc w:val="left"/>
+      <w:pPr>
+        <w:ind w:left="3520" w:hanging="440"/>
+      </w:pPr>
+    </w:lvl>
+    <w:lvl w:ilvl="8" w:tplc="04090011" w:tentative="1">
+      <w:start w:val="1"/>
+      <w:numFmt w:val="decimalEnclosedCircle"/>
+      <w:lvlText w:val="%9"/>
+      <w:lvlJc w:val="left"/>
+      <w:pPr>
+        <w:ind w:left="3960" w:hanging="440"/>
+      </w:pPr>
+    </w:lvl>
+  </w:abstractNum>
+  <w:abstractNum w:abstractNumId="6" w15:restartNumberingAfterBreak="0">
     <w:nsid w:val="61F12F3D"/>
     <w:multiLevelType w:val="hybridMultilevel"/>
     <w:tmpl w:val="F9B681B2"/>
@@ -4637,7 +5903,93 @@
       </w:pPr>
     </w:lvl>
   </w:abstractNum>
-  <w:abstractNum w:abstractNumId="4" w15:restartNumberingAfterBreak="0">
+  <w:abstractNum w:abstractNumId="7" w15:restartNumberingAfterBreak="0">
+    <w:nsid w:val="76EC18BB"/>
+    <w:multiLevelType w:val="hybridMultilevel"/>
+    <w:tmpl w:val="B00C64D4"/>
+    <w:lvl w:ilvl="0" w:tplc="0409000F">
+      <w:start w:val="1"/>
+      <w:numFmt w:val="decimal"/>
+      <w:lvlText w:val="%1."/>
+      <w:lvlJc w:val="left"/>
+      <w:pPr>
+        <w:ind w:left="420" w:hanging="420"/>
+      </w:pPr>
+    </w:lvl>
+    <w:lvl w:ilvl="1" w:tplc="FFFFFFFF">
+      <w:start w:val="1"/>
+      <w:numFmt w:val="aiueoFullWidth"/>
+      <w:lvlText w:val="(%2)"/>
+      <w:lvlJc w:val="left"/>
+      <w:pPr>
+        <w:ind w:left="840" w:hanging="420"/>
+      </w:pPr>
+    </w:lvl>
+    <w:lvl w:ilvl="2" w:tplc="FFFFFFFF">
+      <w:start w:val="1"/>
+      <w:numFmt w:val="decimalEnclosedCircle"/>
+      <w:lvlText w:val="%3"/>
+      <w:lvlJc w:val="left"/>
+      <w:pPr>
+        <w:ind w:left="1260" w:hanging="420"/>
+      </w:pPr>
+    </w:lvl>
+    <w:lvl w:ilvl="3" w:tplc="FFFFFFFF">
+      <w:start w:val="1"/>
+      <w:numFmt w:val="decimal"/>
+      <w:lvlText w:val="%4."/>
+      <w:lvlJc w:val="left"/>
+      <w:pPr>
+        <w:ind w:left="1680" w:hanging="420"/>
+      </w:pPr>
+    </w:lvl>
+    <w:lvl w:ilvl="4" w:tplc="FFFFFFFF">
+      <w:start w:val="1"/>
+      <w:numFmt w:val="aiueoFullWidth"/>
+      <w:lvlText w:val="(%5)"/>
+      <w:lvlJc w:val="left"/>
+      <w:pPr>
+        <w:ind w:left="2100" w:hanging="420"/>
+      </w:pPr>
+    </w:lvl>
+    <w:lvl w:ilvl="5" w:tplc="FFFFFFFF">
+      <w:start w:val="1"/>
+      <w:numFmt w:val="decimalEnclosedCircle"/>
+      <w:lvlText w:val="%6"/>
+      <w:lvlJc w:val="left"/>
+      <w:pPr>
+        <w:ind w:left="2520" w:hanging="420"/>
+      </w:pPr>
+    </w:lvl>
+    <w:lvl w:ilvl="6" w:tplc="FFFFFFFF">
+      <w:start w:val="1"/>
+      <w:numFmt w:val="decimal"/>
+      <w:lvlText w:val="%7."/>
+      <w:lvlJc w:val="left"/>
+      <w:pPr>
+        <w:ind w:left="2940" w:hanging="420"/>
+      </w:pPr>
+    </w:lvl>
+    <w:lvl w:ilvl="7" w:tplc="FFFFFFFF">
+      <w:start w:val="1"/>
+      <w:numFmt w:val="aiueoFullWidth"/>
+      <w:lvlText w:val="(%8)"/>
+      <w:lvlJc w:val="left"/>
+      <w:pPr>
+        <w:ind w:left="3360" w:hanging="420"/>
+      </w:pPr>
+    </w:lvl>
+    <w:lvl w:ilvl="8" w:tplc="FFFFFFFF">
+      <w:start w:val="1"/>
+      <w:numFmt w:val="decimalEnclosedCircle"/>
+      <w:lvlText w:val="%9"/>
+      <w:lvlJc w:val="left"/>
+      <w:pPr>
+        <w:ind w:left="3780" w:hanging="420"/>
+      </w:pPr>
+    </w:lvl>
+  </w:abstractNum>
+  <w:abstractNum w:abstractNumId="8" w15:restartNumberingAfterBreak="0">
     <w:nsid w:val="789666EA"/>
     <w:multiLevelType w:val="hybridMultilevel"/>
     <w:tmpl w:val="22FCAAA0"/>
@@ -4723,26 +6075,297 @@
       </w:pPr>
     </w:lvl>
   </w:abstractNum>
-  <w:num w:numId="1">
+  <w:abstractNum w:abstractNumId="9" w15:restartNumberingAfterBreak="0">
+    <w:nsid w:val="7A776C73"/>
+    <w:multiLevelType w:val="hybridMultilevel"/>
+    <w:tmpl w:val="621E8D96"/>
+    <w:lvl w:ilvl="0" w:tplc="0409000F">
+      <w:start w:val="1"/>
+      <w:numFmt w:val="decimal"/>
+      <w:lvlText w:val="%1."/>
+      <w:lvlJc w:val="left"/>
+      <w:pPr>
+        <w:ind w:left="420" w:hanging="420"/>
+      </w:pPr>
+    </w:lvl>
+    <w:lvl w:ilvl="1" w:tplc="FFFFFFFF">
+      <w:start w:val="1"/>
+      <w:numFmt w:val="aiueoFullWidth"/>
+      <w:lvlText w:val="(%2)"/>
+      <w:lvlJc w:val="left"/>
+      <w:pPr>
+        <w:ind w:left="840" w:hanging="420"/>
+      </w:pPr>
+    </w:lvl>
+    <w:lvl w:ilvl="2" w:tplc="FFFFFFFF">
+      <w:start w:val="1"/>
+      <w:numFmt w:val="decimalEnclosedCircle"/>
+      <w:lvlText w:val="%3"/>
+      <w:lvlJc w:val="left"/>
+      <w:pPr>
+        <w:ind w:left="1260" w:hanging="420"/>
+      </w:pPr>
+    </w:lvl>
+    <w:lvl w:ilvl="3" w:tplc="FFFFFFFF">
+      <w:start w:val="1"/>
+      <w:numFmt w:val="decimal"/>
+      <w:lvlText w:val="%4."/>
+      <w:lvlJc w:val="left"/>
+      <w:pPr>
+        <w:ind w:left="1680" w:hanging="420"/>
+      </w:pPr>
+    </w:lvl>
+    <w:lvl w:ilvl="4" w:tplc="FFFFFFFF">
+      <w:start w:val="1"/>
+      <w:numFmt w:val="aiueoFullWidth"/>
+      <w:lvlText w:val="(%5)"/>
+      <w:lvlJc w:val="left"/>
+      <w:pPr>
+        <w:ind w:left="2100" w:hanging="420"/>
+      </w:pPr>
+    </w:lvl>
+    <w:lvl w:ilvl="5" w:tplc="FFFFFFFF">
+      <w:start w:val="1"/>
+      <w:numFmt w:val="decimalEnclosedCircle"/>
+      <w:lvlText w:val="%6"/>
+      <w:lvlJc w:val="left"/>
+      <w:pPr>
+        <w:ind w:left="2520" w:hanging="420"/>
+      </w:pPr>
+    </w:lvl>
+    <w:lvl w:ilvl="6" w:tplc="FFFFFFFF">
+      <w:start w:val="1"/>
+      <w:numFmt w:val="decimal"/>
+      <w:lvlText w:val="%7."/>
+      <w:lvlJc w:val="left"/>
+      <w:pPr>
+        <w:ind w:left="2940" w:hanging="420"/>
+      </w:pPr>
+    </w:lvl>
+    <w:lvl w:ilvl="7" w:tplc="FFFFFFFF">
+      <w:start w:val="1"/>
+      <w:numFmt w:val="aiueoFullWidth"/>
+      <w:lvlText w:val="(%8)"/>
+      <w:lvlJc w:val="left"/>
+      <w:pPr>
+        <w:ind w:left="3360" w:hanging="420"/>
+      </w:pPr>
+    </w:lvl>
+    <w:lvl w:ilvl="8" w:tplc="FFFFFFFF">
+      <w:start w:val="1"/>
+      <w:numFmt w:val="decimalEnclosedCircle"/>
+      <w:lvlText w:val="%9"/>
+      <w:lvlJc w:val="left"/>
+      <w:pPr>
+        <w:ind w:left="3780" w:hanging="420"/>
+      </w:pPr>
+    </w:lvl>
+  </w:abstractNum>
+  <w:abstractNum w:abstractNumId="10" w15:restartNumberingAfterBreak="0">
+    <w:nsid w:val="7ED62E1B"/>
+    <w:multiLevelType w:val="hybridMultilevel"/>
+    <w:tmpl w:val="5F48A688"/>
+    <w:lvl w:ilvl="0" w:tplc="0409000F">
+      <w:start w:val="1"/>
+      <w:numFmt w:val="decimal"/>
+      <w:lvlText w:val="%1."/>
+      <w:lvlJc w:val="left"/>
+      <w:pPr>
+        <w:ind w:left="420" w:hanging="420"/>
+      </w:pPr>
+    </w:lvl>
+    <w:lvl w:ilvl="1" w:tplc="04090017">
+      <w:start w:val="1"/>
+      <w:numFmt w:val="aiueoFullWidth"/>
+      <w:lvlText w:val="(%2)"/>
+      <w:lvlJc w:val="left"/>
+      <w:pPr>
+        <w:ind w:left="840" w:hanging="420"/>
+      </w:pPr>
+    </w:lvl>
+    <w:lvl w:ilvl="2" w:tplc="04090011">
+      <w:start w:val="1"/>
+      <w:numFmt w:val="decimalEnclosedCircle"/>
+      <w:lvlText w:val="%3"/>
+      <w:lvlJc w:val="left"/>
+      <w:pPr>
+        <w:ind w:left="1260" w:hanging="420"/>
+      </w:pPr>
+    </w:lvl>
+    <w:lvl w:ilvl="3" w:tplc="0409000F">
+      <w:start w:val="1"/>
+      <w:numFmt w:val="decimal"/>
+      <w:lvlText w:val="%4."/>
+      <w:lvlJc w:val="left"/>
+      <w:pPr>
+        <w:ind w:left="1680" w:hanging="420"/>
+      </w:pPr>
+    </w:lvl>
+    <w:lvl w:ilvl="4" w:tplc="04090017">
+      <w:start w:val="1"/>
+      <w:numFmt w:val="aiueoFullWidth"/>
+      <w:lvlText w:val="(%5)"/>
+      <w:lvlJc w:val="left"/>
+      <w:pPr>
+        <w:ind w:left="2100" w:hanging="420"/>
+      </w:pPr>
+    </w:lvl>
+    <w:lvl w:ilvl="5" w:tplc="04090011">
+      <w:start w:val="1"/>
+      <w:numFmt w:val="decimalEnclosedCircle"/>
+      <w:lvlText w:val="%6"/>
+      <w:lvlJc w:val="left"/>
+      <w:pPr>
+        <w:ind w:left="2520" w:hanging="420"/>
+      </w:pPr>
+    </w:lvl>
+    <w:lvl w:ilvl="6" w:tplc="0409000F">
+      <w:start w:val="1"/>
+      <w:numFmt w:val="decimal"/>
+      <w:lvlText w:val="%7."/>
+      <w:lvlJc w:val="left"/>
+      <w:pPr>
+        <w:ind w:left="2940" w:hanging="420"/>
+      </w:pPr>
+    </w:lvl>
+    <w:lvl w:ilvl="7" w:tplc="04090017">
+      <w:start w:val="1"/>
+      <w:numFmt w:val="aiueoFullWidth"/>
+      <w:lvlText w:val="(%8)"/>
+      <w:lvlJc w:val="left"/>
+      <w:pPr>
+        <w:ind w:left="3360" w:hanging="420"/>
+      </w:pPr>
+    </w:lvl>
+    <w:lvl w:ilvl="8" w:tplc="04090011">
+      <w:start w:val="1"/>
+      <w:numFmt w:val="decimalEnclosedCircle"/>
+      <w:lvlText w:val="%9"/>
+      <w:lvlJc w:val="left"/>
+      <w:pPr>
+        <w:ind w:left="3780" w:hanging="420"/>
+      </w:pPr>
+    </w:lvl>
+  </w:abstractNum>
+  <w:num w:numId="1" w16cid:durableId="935092515">
+    <w:abstractNumId w:val="6"/>
+  </w:num>
+  <w:num w:numId="2" w16cid:durableId="392390449">
+    <w:abstractNumId w:val="0"/>
+  </w:num>
+  <w:num w:numId="3" w16cid:durableId="1395851605">
+    <w:abstractNumId w:val="4"/>
+  </w:num>
+  <w:num w:numId="4" w16cid:durableId="171840002">
     <w:abstractNumId w:val="3"/>
   </w:num>
-  <w:num w:numId="2">
-    <w:abstractNumId w:val="0"/>
+  <w:num w:numId="5" w16cid:durableId="312371700">
+    <w:abstractNumId w:val="8"/>
   </w:num>
-  <w:num w:numId="3">
-    <w:abstractNumId w:val="2"/>
+  <w:num w:numId="6" w16cid:durableId="1482234101">
+    <w:abstractNumId w:val="10"/>
+    <w:lvlOverride w:ilvl="0">
+      <w:startOverride w:val="1"/>
+    </w:lvlOverride>
+    <w:lvlOverride w:ilvl="1">
+      <w:startOverride w:val="1"/>
+    </w:lvlOverride>
+    <w:lvlOverride w:ilvl="2">
+      <w:startOverride w:val="1"/>
+    </w:lvlOverride>
+    <w:lvlOverride w:ilvl="3">
+      <w:startOverride w:val="1"/>
+    </w:lvlOverride>
+    <w:lvlOverride w:ilvl="4">
+      <w:startOverride w:val="1"/>
+    </w:lvlOverride>
+    <w:lvlOverride w:ilvl="5">
+      <w:startOverride w:val="1"/>
+    </w:lvlOverride>
+    <w:lvlOverride w:ilvl="6">
+      <w:startOverride w:val="1"/>
+    </w:lvlOverride>
+    <w:lvlOverride w:ilvl="7">
+      <w:startOverride w:val="1"/>
+    </w:lvlOverride>
+    <w:lvlOverride w:ilvl="8">
+      <w:startOverride w:val="1"/>
+    </w:lvlOverride>
   </w:num>
-  <w:num w:numId="4">
+  <w:num w:numId="7" w16cid:durableId="934019261">
+    <w:abstractNumId w:val="7"/>
+    <w:lvlOverride w:ilvl="0">
+      <w:startOverride w:val="1"/>
+    </w:lvlOverride>
+    <w:lvlOverride w:ilvl="1">
+      <w:startOverride w:val="1"/>
+    </w:lvlOverride>
+    <w:lvlOverride w:ilvl="2">
+      <w:startOverride w:val="1"/>
+    </w:lvlOverride>
+    <w:lvlOverride w:ilvl="3">
+      <w:startOverride w:val="1"/>
+    </w:lvlOverride>
+    <w:lvlOverride w:ilvl="4">
+      <w:startOverride w:val="1"/>
+    </w:lvlOverride>
+    <w:lvlOverride w:ilvl="5">
+      <w:startOverride w:val="1"/>
+    </w:lvlOverride>
+    <w:lvlOverride w:ilvl="6">
+      <w:startOverride w:val="1"/>
+    </w:lvlOverride>
+    <w:lvlOverride w:ilvl="7">
+      <w:startOverride w:val="1"/>
+    </w:lvlOverride>
+    <w:lvlOverride w:ilvl="8">
+      <w:startOverride w:val="1"/>
+    </w:lvlOverride>
+  </w:num>
+  <w:num w:numId="8" w16cid:durableId="2133328959">
     <w:abstractNumId w:val="1"/>
   </w:num>
-  <w:num w:numId="5">
-    <w:abstractNumId w:val="4"/>
+  <w:num w:numId="9" w16cid:durableId="1413890510">
+    <w:abstractNumId w:val="9"/>
+    <w:lvlOverride w:ilvl="0">
+      <w:startOverride w:val="1"/>
+    </w:lvlOverride>
+    <w:lvlOverride w:ilvl="1">
+      <w:startOverride w:val="1"/>
+    </w:lvlOverride>
+    <w:lvlOverride w:ilvl="2">
+      <w:startOverride w:val="1"/>
+    </w:lvlOverride>
+    <w:lvlOverride w:ilvl="3">
+      <w:startOverride w:val="1"/>
+    </w:lvlOverride>
+    <w:lvlOverride w:ilvl="4">
+      <w:startOverride w:val="1"/>
+    </w:lvlOverride>
+    <w:lvlOverride w:ilvl="5">
+      <w:startOverride w:val="1"/>
+    </w:lvlOverride>
+    <w:lvlOverride w:ilvl="6">
+      <w:startOverride w:val="1"/>
+    </w:lvlOverride>
+    <w:lvlOverride w:ilvl="7">
+      <w:startOverride w:val="1"/>
+    </w:lvlOverride>
+    <w:lvlOverride w:ilvl="8">
+      <w:startOverride w:val="1"/>
+    </w:lvlOverride>
+  </w:num>
+  <w:num w:numId="10" w16cid:durableId="120194427">
+    <w:abstractNumId w:val="5"/>
+  </w:num>
+  <w:num w:numId="11" w16cid:durableId="1460100681">
+    <w:abstractNumId w:val="2"/>
   </w:num>
 </w:numbering>
 </file>
 
 <file path=word/styles.xml><?xml version="1.0" encoding="utf-8"?>
-<w:styles xmlns:mc="http://schemas.openxmlformats.org/markup-compatibility/2006" xmlns:r="http://schemas.openxmlformats.org/officeDocument/2006/relationships" xmlns:w="http://schemas.openxmlformats.org/wordprocessingml/2006/main" xmlns:w14="http://schemas.microsoft.com/office/word/2010/wordml" xmlns:w15="http://schemas.microsoft.com/office/word/2012/wordml" xmlns:w16cex="http://schemas.microsoft.com/office/word/2018/wordml/cex" xmlns:w16cid="http://schemas.microsoft.com/office/word/2016/wordml/cid" xmlns:w16="http://schemas.microsoft.com/office/word/2018/wordml" xmlns:w16sdtdh="http://schemas.microsoft.com/office/word/2020/wordml/sdtdatahash" xmlns:w16se="http://schemas.microsoft.com/office/word/2015/wordml/symex" mc:Ignorable="w14 w15 w16se w16cid w16 w16cex w16sdtdh">
+<w:styles xmlns:mc="http://schemas.openxmlformats.org/markup-compatibility/2006" xmlns:r="http://schemas.openxmlformats.org/officeDocument/2006/relationships" xmlns:w="http://schemas.openxmlformats.org/wordprocessingml/2006/main" xmlns:w14="http://schemas.microsoft.com/office/word/2010/wordml" xmlns:w15="http://schemas.microsoft.com/office/word/2012/wordml" xmlns:w16cex="http://schemas.microsoft.com/office/word/2018/wordml/cex" xmlns:w16cid="http://schemas.microsoft.com/office/word/2016/wordml/cid" xmlns:w16="http://schemas.microsoft.com/office/word/2018/wordml" xmlns:w16du="http://schemas.microsoft.com/office/word/2023/wordml/word16du" xmlns:w16sdtdh="http://schemas.microsoft.com/office/word/2020/wordml/sdtdatahash" xmlns:w16sdtfl="http://schemas.microsoft.com/office/word/2024/wordml/sdtformatlock" xmlns:w16se="http://schemas.microsoft.com/office/word/2015/wordml/symex" mc:Ignorable="w14 w15 w16se w16cid w16 w16cex w16sdtdh w16sdtfl w16du">
   <w:docDefaults>
     <w:rPrDefault>
       <w:rPr>
@@ -5147,7 +6770,6 @@
   <w:style w:type="character" w:default="1" w:styleId="a0">
     <w:name w:val="Default Paragraph Font"/>
     <w:uiPriority w:val="1"/>
-    <w:semiHidden/>
     <w:unhideWhenUsed/>
   </w:style>
   <w:style w:type="table" w:default="1" w:styleId="a1">

</xml_diff>